<commit_message>
Worked on experiment section
</commit_message>
<xml_diff>
--- a/PHD_Project/LaBr_FWHM_Report.docx
+++ b/PHD_Project/LaBr_FWHM_Report.docx
@@ -1,6 +1,6 @@
 
 <file path=word/document.xml><?xml version="1.0" encoding="utf-8"?>
-<w:document xmlns:wpc="http://schemas.microsoft.com/office/word/2010/wordprocessingCanvas" xmlns:cx="http://schemas.microsoft.com/office/drawing/2014/chartex" xmlns:cx1="http://schemas.microsoft.com/office/drawing/2015/9/8/chartex" xmlns:cx2="http://schemas.microsoft.com/office/drawing/2015/10/21/chartex" xmlns:cx3="http://schemas.microsoft.com/office/drawing/2016/5/9/chartex" xmlns:cx4="http://schemas.microsoft.com/office/drawing/2016/5/10/chartex" xmlns:cx5="http://schemas.microsoft.com/office/drawing/2016/5/11/chartex" xmlns:cx6="http://schemas.microsoft.com/office/drawing/2016/5/12/chartex" xmlns:cx7="http://schemas.microsoft.com/office/drawing/2016/5/13/chartex" xmlns:cx8="http://schemas.microsoft.com/office/drawing/2016/5/14/chartex" xmlns:mc="http://schemas.openxmlformats.org/markup-compatibility/2006" xmlns:aink="http://schemas.microsoft.com/office/drawing/2016/ink" xmlns:am3d="http://schemas.microsoft.com/office/drawing/2017/model3d" xmlns:o="urn:schemas-microsoft-com:office:office" xmlns:r="http://schemas.openxmlformats.org/officeDocument/2006/relationships" xmlns:m="http://schemas.openxmlformats.org/officeDocument/2006/math" xmlns:v="urn:schemas-microsoft-com:vml" xmlns:wp14="http://schemas.microsoft.com/office/word/2010/wordprocessingDrawing" xmlns:wp="http://schemas.openxmlformats.org/drawingml/2006/wordprocessingDrawing" xmlns:w10="urn:schemas-microsoft-com:office:word" xmlns:w="http://schemas.openxmlformats.org/wordprocessingml/2006/main" xmlns:w14="http://schemas.microsoft.com/office/word/2010/wordml" xmlns:w15="http://schemas.microsoft.com/office/word/2012/wordml" xmlns:w16cid="http://schemas.microsoft.com/office/word/2016/wordml/cid" xmlns:w16se="http://schemas.microsoft.com/office/word/2015/wordml/symex" xmlns:wpg="http://schemas.microsoft.com/office/word/2010/wordprocessingGroup" xmlns:wpi="http://schemas.microsoft.com/office/word/2010/wordprocessingInk" xmlns:wne="http://schemas.microsoft.com/office/word/2006/wordml" xmlns:wps="http://schemas.microsoft.com/office/word/2010/wordprocessingShape" mc:Ignorable="w14 w15 w16se w16cid wp14">
+<w:document xmlns:wpc="http://schemas.microsoft.com/office/word/2010/wordprocessingCanvas" xmlns:mc="http://schemas.openxmlformats.org/markup-compatibility/2006" xmlns:o="urn:schemas-microsoft-com:office:office" xmlns:r="http://schemas.openxmlformats.org/officeDocument/2006/relationships" xmlns:m="http://schemas.openxmlformats.org/officeDocument/2006/math" xmlns:v="urn:schemas-microsoft-com:vml" xmlns:wp14="http://schemas.microsoft.com/office/word/2010/wordprocessingDrawing" xmlns:wp="http://schemas.openxmlformats.org/drawingml/2006/wordprocessingDrawing" xmlns:w10="urn:schemas-microsoft-com:office:word" xmlns:w="http://schemas.openxmlformats.org/wordprocessingml/2006/main" xmlns:w14="http://schemas.microsoft.com/office/word/2010/wordml" xmlns:w15="http://schemas.microsoft.com/office/word/2012/wordml" xmlns:wpg="http://schemas.microsoft.com/office/word/2010/wordprocessingGroup" xmlns:wpi="http://schemas.microsoft.com/office/word/2010/wordprocessingInk" xmlns:wne="http://schemas.microsoft.com/office/word/2006/wordml" xmlns:wps="http://schemas.microsoft.com/office/word/2010/wordprocessingShape" mc:Ignorable="w14 w15 wp14">
   <w:body>
     <w:p>
       <w:pPr>
@@ -8,7 +8,15 @@
         <w:framePr w:h="447" w:hRule="exact" w:wrap="notBeside" w:x="1684" w:y="1153"/>
       </w:pPr>
       <w:r>
-        <w:t xml:space="preserve">Nicholas J. Quartemont and </w:t>
+        <w:t xml:space="preserve">Nicholas J. </w:t>
+      </w:r>
+      <w:proofErr w:type="spellStart"/>
+      <w:r>
+        <w:t>Quartemont</w:t>
+      </w:r>
+      <w:proofErr w:type="spellEnd"/>
+      <w:r>
+        <w:t xml:space="preserve"> and </w:t>
       </w:r>
       <w:r>
         <w:t>Robert S</w:t>
@@ -16,12 +24,14 @@
       <w:r>
         <w:t xml:space="preserve">. </w:t>
       </w:r>
+      <w:proofErr w:type="spellStart"/>
       <w:r>
         <w:t>Torzill</w:t>
       </w:r>
       <w:r>
         <w:t>i</w:t>
       </w:r>
+      <w:proofErr w:type="spellEnd"/>
     </w:p>
     <w:p>
       <w:pPr>
@@ -165,7 +175,15 @@
         <w:t xml:space="preserve">h detectors is an important aspect of research in nuclear sciences. Monte Carlo N-Particle Transport Code Version 5 (MCNP5) has the capability of modeling the interactions to produce an expected gamma spectrum from a source.  </w:t>
       </w:r>
       <w:r>
-        <w:t>The goal of this project is to characterize the gaussian broadening of a 1.5”x1.5” Lanthanum Bromide (LaBr</w:t>
+        <w:t xml:space="preserve">The goal of this project is to characterize the </w:t>
+      </w:r>
+      <w:proofErr w:type="spellStart"/>
+      <w:r>
+        <w:t>gaussian</w:t>
+      </w:r>
+      <w:proofErr w:type="spellEnd"/>
+      <w:r>
+        <w:t xml:space="preserve"> broadening of a 1.5”x1.5” Lanthanum Bromide (LaBr</w:t>
       </w:r>
       <w:r>
         <w:rPr>
@@ -189,6 +207,7 @@
           <w:id w:val="-592396077"/>
           <w:citation/>
         </w:sdtPr>
+        <w:sdtEndPr/>
         <w:sdtContent>
           <w:r>
             <w:fldChar w:fldCharType="begin"/>
@@ -211,13 +230,22 @@
         </w:sdtContent>
       </w:sdt>
       <w:r>
-        <w:t>. The non-ideal response of the detector produces a spread in the energy deposited. Lanthanum halide scintillation detectors have effective scintillator characteristics including excellent energy resolution (3-4% at 662 keV), high Z, high density, and a fast decay time</w:t>
+        <w:t xml:space="preserve">. The non-ideal response of the detector produces a spread in the energy deposited. Lanthanum halide scintillation detectors have effective scintillator characteristics including excellent energy resolution (3-4% at 662 </w:t>
+      </w:r>
+      <w:proofErr w:type="spellStart"/>
+      <w:r>
+        <w:t>keV</w:t>
+      </w:r>
+      <w:proofErr w:type="spellEnd"/>
+      <w:r>
+        <w:t>), high Z, high density, and a fast decay time</w:t>
       </w:r>
       <w:sdt>
         <w:sdtPr>
           <w:id w:val="467250201"/>
           <w:citation/>
         </w:sdtPr>
+        <w:sdtEndPr/>
         <w:sdtContent>
           <w:r>
             <w:fldChar w:fldCharType="begin"/>
@@ -248,7 +276,15 @@
         <w:pStyle w:val="Text"/>
       </w:pPr>
       <w:r>
-        <w:t>MCNP5 does not automatically handle the energy response in a detector with gaussian broadening of the energy peaks. Instead, the energ</w:t>
+        <w:t xml:space="preserve">MCNP5 does not automatically handle the energy response in a detector with </w:t>
+      </w:r>
+      <w:proofErr w:type="spellStart"/>
+      <w:r>
+        <w:t>gaussian</w:t>
+      </w:r>
+      <w:proofErr w:type="spellEnd"/>
+      <w:r>
+        <w:t xml:space="preserve"> broadening of the energy peaks. Instead, the energ</w:t>
       </w:r>
       <w:r>
         <w:t>y is deposited discretely</w:t>
@@ -257,13 +293,22 @@
         <w:t>.</w:t>
       </w:r>
       <w:r>
-        <w:t xml:space="preserve">  A realistic detector response will have spread in the energy. The gaussian broadening of the energy peak can be implemented by MCNP5 with user supplied inputs</w:t>
+        <w:t xml:space="preserve">  A realistic detector response will have spread in the energy. The </w:t>
+      </w:r>
+      <w:proofErr w:type="spellStart"/>
+      <w:r>
+        <w:t>gaussian</w:t>
+      </w:r>
+      <w:proofErr w:type="spellEnd"/>
+      <w:r>
+        <w:t xml:space="preserve"> broadening of the energy peak can be implemented by MCNP5 with user supplied inputs</w:t>
       </w:r>
       <w:sdt>
         <w:sdtPr>
           <w:id w:val="-339555202"/>
           <w:citation/>
         </w:sdtPr>
+        <w:sdtEndPr/>
         <w:sdtContent>
           <w:r>
             <w:fldChar w:fldCharType="begin"/>
@@ -305,13 +350,22 @@
         <w:pStyle w:val="Text"/>
       </w:pPr>
       <w:r>
-        <w:t>Gamma radiation spectroscopy can be used to identify radioactive sources amongst other things. Gamma radiation interacts with matter though the photoelectric effect, Compton effect, and pair production. The FEP can be used to determine the radioactive source by the emission energy. Scattered photons have a continuum of energies under the FEP</w:t>
+        <w:t xml:space="preserve">Gamma radiation spectroscopy can be used to identify radioactive sources amongst other things. Gamma radiation interacts with matter though the photoelectric effect, Compton </w:t>
+      </w:r>
+      <w:proofErr w:type="gramStart"/>
+      <w:r>
+        <w:t>effect</w:t>
+      </w:r>
+      <w:proofErr w:type="gramEnd"/>
+      <w:r>
+        <w:t>, and pair production. The FEP can be used to determine the radioactive source by the emission energy. Scattered photons have a continuum of energies under the FEP</w:t>
       </w:r>
       <w:sdt>
         <w:sdtPr>
           <w:id w:val="1862007048"/>
           <w:citation/>
         </w:sdtPr>
+        <w:sdtEndPr/>
         <w:sdtContent>
           <w:r>
             <w:fldChar w:fldCharType="begin"/>
@@ -334,7 +388,15 @@
         </w:sdtContent>
       </w:sdt>
       <w:r>
-        <w:t xml:space="preserve">. Additional peaks are present in the spectroscopy; however, they do not contribute as much to source characterization. The Compton edge occurs when maximum energy is transferred to an electron in a single Compton scatter. A backscatter occurs when a gamma scatters off surrounding material and back into the detector. An annihilation peak at 511 keV is produced with pair production. </w:t>
+        <w:t xml:space="preserve">. Additional peaks are present in the spectroscopy; however, they do not contribute as much to source characterization. The Compton edge occurs when maximum energy is transferred to an electron in a single Compton scatter. A backscatter occurs when a gamma scatters off surrounding material and back into the detector. An annihilation peak at 511 </w:t>
+      </w:r>
+      <w:proofErr w:type="spellStart"/>
+      <w:r>
+        <w:t>keV</w:t>
+      </w:r>
+      <w:proofErr w:type="spellEnd"/>
+      <w:r>
+        <w:t xml:space="preserve"> is produced with pair production. </w:t>
       </w:r>
     </w:p>
     <w:p>
@@ -342,13 +404,22 @@
         <w:pStyle w:val="Text"/>
       </w:pPr>
       <w:r>
-        <w:t xml:space="preserve">MCNP5 has a special treatment for gaussian energy broadening to better simulate energy peaks in a radiation detector </w:t>
+        <w:t xml:space="preserve">MCNP5 has a special treatment for </w:t>
+      </w:r>
+      <w:proofErr w:type="spellStart"/>
+      <w:r>
+        <w:t>gaussian</w:t>
+      </w:r>
+      <w:proofErr w:type="spellEnd"/>
+      <w:r>
+        <w:t xml:space="preserve"> energy broadening to better simulate energy peaks in a radiation detector </w:t>
       </w:r>
       <w:sdt>
         <w:sdtPr>
           <w:id w:val="1224026253"/>
           <w:citation/>
         </w:sdtPr>
+        <w:sdtEndPr/>
         <w:sdtContent>
           <w:r>
             <w:fldChar w:fldCharType="begin"/>
@@ -377,7 +448,15 @@
         <w:t>a</w:t>
       </w:r>
       <w:r>
-        <w:t xml:space="preserve"> gaussian function, where E is the </w:t>
+        <w:t xml:space="preserve"> </w:t>
+      </w:r>
+      <w:proofErr w:type="spellStart"/>
+      <w:r>
+        <w:t>gaussian</w:t>
+      </w:r>
+      <w:proofErr w:type="spellEnd"/>
+      <w:r>
+        <w:t xml:space="preserve"> function, where E is the </w:t>
       </w:r>
       <w:r>
         <w:t>broadened</w:t>
@@ -398,7 +477,15 @@
         <w:t xml:space="preserve"> </w:t>
       </w:r>
       <w:r>
-        <w:t xml:space="preserve">is the unbroadened energy, C is </w:t>
+        <w:t xml:space="preserve">is the </w:t>
+      </w:r>
+      <w:proofErr w:type="spellStart"/>
+      <w:r>
+        <w:t>unbroadened</w:t>
+      </w:r>
+      <w:proofErr w:type="spellEnd"/>
+      <w:r>
+        <w:t xml:space="preserve"> energy, C is </w:t>
       </w:r>
       <w:r>
         <w:t>a</w:t>
@@ -407,13 +494,22 @@
         <w:t xml:space="preserve"> normalization constant and </w:t>
       </w:r>
       <w:r>
-        <w:t>A is the gaussian width</w:t>
+        <w:t xml:space="preserve">A is the </w:t>
+      </w:r>
+      <w:proofErr w:type="spellStart"/>
+      <w:r>
+        <w:t>gaussian</w:t>
+      </w:r>
+      <w:proofErr w:type="spellEnd"/>
+      <w:r>
+        <w:t xml:space="preserve"> width</w:t>
       </w:r>
       <w:sdt>
         <w:sdtPr>
           <w:id w:val="-1354259303"/>
           <w:citation/>
         </w:sdtPr>
+        <w:sdtEndPr/>
         <w:sdtContent>
           <w:r>
             <w:fldChar w:fldCharType="begin"/>
@@ -607,7 +703,15 @@
         <w:pStyle w:val="Text"/>
       </w:pPr>
       <w:r>
-        <w:t>The gaussian width</w:t>
+        <w:t xml:space="preserve">The </w:t>
+      </w:r>
+      <w:proofErr w:type="spellStart"/>
+      <w:r>
+        <w:t>gaussian</w:t>
+      </w:r>
+      <w:proofErr w:type="spellEnd"/>
+      <w:r>
+        <w:t xml:space="preserve"> width</w:t>
       </w:r>
       <w:r>
         <w:t xml:space="preserve"> (also the standard deviation here)</w:t>
@@ -802,15 +906,110 @@
         <w:t>3</w:t>
       </w:r>
       <w:r>
-        <w:t xml:space="preserve"> (Talk about where gammas in terms of energy, how data is fit(least sq), and </w:t>
+        <w:t xml:space="preserve"> (Talk about where gammas in terms of energy, how data is </w:t>
+      </w:r>
+      <w:proofErr w:type="gramStart"/>
+      <w:r>
+        <w:t>fit(</w:t>
+      </w:r>
+      <w:proofErr w:type="gramEnd"/>
+      <w:r>
+        <w:t xml:space="preserve">least </w:t>
+      </w:r>
+      <w:proofErr w:type="spellStart"/>
+      <w:r>
+        <w:t>sq</w:t>
+      </w:r>
+      <w:proofErr w:type="spellEnd"/>
+      <w:r>
+        <w:t xml:space="preserve">), and </w:t>
+      </w:r>
+    </w:p>
+    <w:p>
+      <w:pPr>
+        <w:pStyle w:val="Text"/>
+        <w:jc w:val="right"/>
+      </w:pPr>
+    </w:p>
+    <w:p>
+      <w:pPr>
+        <w:pStyle w:val="Heading1"/>
+      </w:pPr>
+      <w:r>
+        <w:t>Experiment</w:t>
+      </w:r>
+    </w:p>
+    <w:p>
+      <w:pPr>
+        <w:pStyle w:val="Text"/>
+      </w:pPr>
+      <w:r>
+        <w:t xml:space="preserve">The testing includes the setup of a NIM general purpose detection system. After the system is setup, a counting experiment is performed using </w:t>
+      </w:r>
+      <w:r>
+        <w:t xml:space="preserve">Cesium 137, Cobalt 60, Sodium 22, and Europium 152 as sources. These were chosen since the expected peaks that were collected are easily separated from the others and are easily </w:t>
+      </w:r>
+      <w:r>
+        <w:t xml:space="preserve">separated from their respective </w:t>
+      </w:r>
+      <w:proofErr w:type="spellStart"/>
+      <w:proofErr w:type="gramStart"/>
+      <w:r>
+        <w:t>compton</w:t>
+      </w:r>
+      <w:proofErr w:type="spellEnd"/>
+      <w:proofErr w:type="gramEnd"/>
+      <w:r>
+        <w:t xml:space="preserve"> edges and back scatter.</w:t>
+      </w:r>
+      <w:r>
+        <w:t xml:space="preserve"> </w:t>
+      </w:r>
+    </w:p>
+    <w:p>
+      <w:pPr>
+        <w:pStyle w:val="Text"/>
+        <w:ind w:firstLine="0"/>
+      </w:pPr>
+    </w:p>
+    <w:p>
+      <w:pPr>
+        <w:pStyle w:val="Text"/>
+        <w:ind w:firstLine="0"/>
+      </w:pPr>
+      <w:r>
+        <w:tab/>
+      </w:r>
+      <w:r>
+        <w:t xml:space="preserve">A </w:t>
+      </w:r>
+      <w:r>
+        <w:t>LaBr</w:t>
+      </w:r>
+      <w:r>
+        <w:rPr>
+          <w:vertAlign w:val="subscript"/>
+        </w:rPr>
+        <w:t>3</w:t>
+      </w:r>
+      <w:r>
+        <w:t>detector was used to register the gammas and a MCB with Gamma Vision was used to create the spectrums individually. Sources were placed as close to the detector as possible without causing the dead time to exceed two percent.</w:t>
+      </w:r>
+      <w:r>
+        <w:t xml:space="preserve"> Each source was ran on its own and the set up was used for the entire duration without stopping for more than a few minutes.</w:t>
+      </w:r>
+      <w:r>
+        <w:t xml:space="preserve"> The time ran to collect each sources spectrum was varied since each source was different in how quickly the relevant peak could be identified. Gamma Vision was set to use its max amount of channels (8192)</w:t>
       </w:r>
       <w:bookmarkStart w:id="1" w:name="_GoBack"/>
       <w:bookmarkEnd w:id="1"/>
+      <w:r>
+        <w:t>.</w:t>
+      </w:r>
     </w:p>
     <w:p>
       <w:pPr>
         <w:pStyle w:val="Text"/>
-        <w:jc w:val="right"/>
       </w:pPr>
     </w:p>
     <w:p>
@@ -818,7 +1017,7 @@
         <w:pStyle w:val="Heading1"/>
       </w:pPr>
       <w:r>
-        <w:t>Experiment</w:t>
+        <w:t xml:space="preserve">Results and Discussion </w:t>
       </w:r>
     </w:p>
     <w:p>
@@ -826,28 +1025,15 @@
         <w:pStyle w:val="Text"/>
       </w:pPr>
       <w:r>
-        <w:t xml:space="preserve">The testing includes the setup of a NIM general purpose detection system. After the system is setup, a counting experiment is performed using a pulser as a source. </w:t>
-      </w:r>
-    </w:p>
-    <w:p>
-      <w:pPr>
-        <w:pStyle w:val="Text"/>
-      </w:pPr>
-    </w:p>
-    <w:p>
-      <w:pPr>
-        <w:pStyle w:val="Heading1"/>
-      </w:pPr>
-      <w:r>
-        <w:t xml:space="preserve">Results and Discussion </w:t>
-      </w:r>
-    </w:p>
-    <w:p>
-      <w:pPr>
-        <w:pStyle w:val="Text"/>
-      </w:pPr>
-      <w:r>
-        <w:t xml:space="preserve">The testing includes the setup of a NIM general purpose detection system. After the system is setup, a counting experiment is performed using a pulser as a source. </w:t>
+        <w:t xml:space="preserve">The testing includes the setup of a NIM general purpose detection system. After the system is setup, a counting experiment is performed using a </w:t>
+      </w:r>
+      <w:proofErr w:type="spellStart"/>
+      <w:r>
+        <w:t>pulser</w:t>
+      </w:r>
+      <w:proofErr w:type="spellEnd"/>
+      <w:r>
+        <w:t xml:space="preserve"> as a source. </w:t>
       </w:r>
     </w:p>
     <w:sdt>
@@ -862,6 +1048,7 @@
           <w:docPartUnique/>
         </w:docPartObj>
       </w:sdtPr>
+      <w:sdtEndPr/>
       <w:sdtContent>
         <w:p>
           <w:pPr>
@@ -876,6 +1063,7 @@
             <w:id w:val="-573587230"/>
             <w:bibliography/>
           </w:sdtPr>
+          <w:sdtEndPr/>
           <w:sdtContent>
             <w:p>
               <w:pPr>
@@ -1793,7 +1981,7 @@
 </file>
 
 <file path=word/endnotes.xml><?xml version="1.0" encoding="utf-8"?>
-<w:endnotes xmlns:wpc="http://schemas.microsoft.com/office/word/2010/wordprocessingCanvas" xmlns:cx="http://schemas.microsoft.com/office/drawing/2014/chartex" xmlns:cx1="http://schemas.microsoft.com/office/drawing/2015/9/8/chartex" xmlns:cx2="http://schemas.microsoft.com/office/drawing/2015/10/21/chartex" xmlns:cx3="http://schemas.microsoft.com/office/drawing/2016/5/9/chartex" xmlns:cx4="http://schemas.microsoft.com/office/drawing/2016/5/10/chartex" xmlns:cx5="http://schemas.microsoft.com/office/drawing/2016/5/11/chartex" xmlns:cx6="http://schemas.microsoft.com/office/drawing/2016/5/12/chartex" xmlns:cx7="http://schemas.microsoft.com/office/drawing/2016/5/13/chartex" xmlns:cx8="http://schemas.microsoft.com/office/drawing/2016/5/14/chartex" xmlns:mc="http://schemas.openxmlformats.org/markup-compatibility/2006" xmlns:aink="http://schemas.microsoft.com/office/drawing/2016/ink" xmlns:am3d="http://schemas.microsoft.com/office/drawing/2017/model3d" xmlns:o="urn:schemas-microsoft-com:office:office" xmlns:r="http://schemas.openxmlformats.org/officeDocument/2006/relationships" xmlns:m="http://schemas.openxmlformats.org/officeDocument/2006/math" xmlns:v="urn:schemas-microsoft-com:vml" xmlns:wp14="http://schemas.microsoft.com/office/word/2010/wordprocessingDrawing" xmlns:wp="http://schemas.openxmlformats.org/drawingml/2006/wordprocessingDrawing" xmlns:w10="urn:schemas-microsoft-com:office:word" xmlns:w="http://schemas.openxmlformats.org/wordprocessingml/2006/main" xmlns:w14="http://schemas.microsoft.com/office/word/2010/wordml" xmlns:w15="http://schemas.microsoft.com/office/word/2012/wordml" xmlns:w16cid="http://schemas.microsoft.com/office/word/2016/wordml/cid" xmlns:w16se="http://schemas.microsoft.com/office/word/2015/wordml/symex" xmlns:wpg="http://schemas.microsoft.com/office/word/2010/wordprocessingGroup" xmlns:wpi="http://schemas.microsoft.com/office/word/2010/wordprocessingInk" xmlns:wne="http://schemas.microsoft.com/office/word/2006/wordml" xmlns:wps="http://schemas.microsoft.com/office/word/2010/wordprocessingShape" mc:Ignorable="w14 w15 w16se w16cid wp14">
+<w:endnotes xmlns:wpc="http://schemas.microsoft.com/office/word/2010/wordprocessingCanvas" xmlns:mc="http://schemas.openxmlformats.org/markup-compatibility/2006" xmlns:o="urn:schemas-microsoft-com:office:office" xmlns:r="http://schemas.openxmlformats.org/officeDocument/2006/relationships" xmlns:m="http://schemas.openxmlformats.org/officeDocument/2006/math" xmlns:v="urn:schemas-microsoft-com:vml" xmlns:wp14="http://schemas.microsoft.com/office/word/2010/wordprocessingDrawing" xmlns:wp="http://schemas.openxmlformats.org/drawingml/2006/wordprocessingDrawing" xmlns:w10="urn:schemas-microsoft-com:office:word" xmlns:w="http://schemas.openxmlformats.org/wordprocessingml/2006/main" xmlns:w14="http://schemas.microsoft.com/office/word/2010/wordml" xmlns:w15="http://schemas.microsoft.com/office/word/2012/wordml" xmlns:wpg="http://schemas.microsoft.com/office/word/2010/wordprocessingGroup" xmlns:wpi="http://schemas.microsoft.com/office/word/2010/wordprocessingInk" xmlns:wne="http://schemas.microsoft.com/office/word/2006/wordml" xmlns:wps="http://schemas.microsoft.com/office/word/2010/wordprocessingShape" mc:Ignorable="w14 w15 wp14">
   <w:endnote w:type="separator" w:id="-1">
     <w:p>
       <w:r>
@@ -1812,7 +2000,7 @@
 </file>
 
 <file path=word/footnotes.xml><?xml version="1.0" encoding="utf-8"?>
-<w:footnotes xmlns:wpc="http://schemas.microsoft.com/office/word/2010/wordprocessingCanvas" xmlns:cx="http://schemas.microsoft.com/office/drawing/2014/chartex" xmlns:cx1="http://schemas.microsoft.com/office/drawing/2015/9/8/chartex" xmlns:cx2="http://schemas.microsoft.com/office/drawing/2015/10/21/chartex" xmlns:cx3="http://schemas.microsoft.com/office/drawing/2016/5/9/chartex" xmlns:cx4="http://schemas.microsoft.com/office/drawing/2016/5/10/chartex" xmlns:cx5="http://schemas.microsoft.com/office/drawing/2016/5/11/chartex" xmlns:cx6="http://schemas.microsoft.com/office/drawing/2016/5/12/chartex" xmlns:cx7="http://schemas.microsoft.com/office/drawing/2016/5/13/chartex" xmlns:cx8="http://schemas.microsoft.com/office/drawing/2016/5/14/chartex" xmlns:mc="http://schemas.openxmlformats.org/markup-compatibility/2006" xmlns:aink="http://schemas.microsoft.com/office/drawing/2016/ink" xmlns:am3d="http://schemas.microsoft.com/office/drawing/2017/model3d" xmlns:o="urn:schemas-microsoft-com:office:office" xmlns:r="http://schemas.openxmlformats.org/officeDocument/2006/relationships" xmlns:m="http://schemas.openxmlformats.org/officeDocument/2006/math" xmlns:v="urn:schemas-microsoft-com:vml" xmlns:wp14="http://schemas.microsoft.com/office/word/2010/wordprocessingDrawing" xmlns:wp="http://schemas.openxmlformats.org/drawingml/2006/wordprocessingDrawing" xmlns:w10="urn:schemas-microsoft-com:office:word" xmlns:w="http://schemas.openxmlformats.org/wordprocessingml/2006/main" xmlns:w14="http://schemas.microsoft.com/office/word/2010/wordml" xmlns:w15="http://schemas.microsoft.com/office/word/2012/wordml" xmlns:w16cid="http://schemas.microsoft.com/office/word/2016/wordml/cid" xmlns:w16se="http://schemas.microsoft.com/office/word/2015/wordml/symex" xmlns:wpg="http://schemas.microsoft.com/office/word/2010/wordprocessingGroup" xmlns:wpi="http://schemas.microsoft.com/office/word/2010/wordprocessingInk" xmlns:wne="http://schemas.microsoft.com/office/word/2006/wordml" xmlns:wps="http://schemas.microsoft.com/office/word/2010/wordprocessingShape" mc:Ignorable="w14 w15 w16se w16cid wp14">
+<w:footnotes xmlns:wpc="http://schemas.microsoft.com/office/word/2010/wordprocessingCanvas" xmlns:mc="http://schemas.openxmlformats.org/markup-compatibility/2006" xmlns:o="urn:schemas-microsoft-com:office:office" xmlns:r="http://schemas.openxmlformats.org/officeDocument/2006/relationships" xmlns:m="http://schemas.openxmlformats.org/officeDocument/2006/math" xmlns:v="urn:schemas-microsoft-com:vml" xmlns:wp14="http://schemas.microsoft.com/office/word/2010/wordprocessingDrawing" xmlns:wp="http://schemas.openxmlformats.org/drawingml/2006/wordprocessingDrawing" xmlns:w10="urn:schemas-microsoft-com:office:word" xmlns:w="http://schemas.openxmlformats.org/wordprocessingml/2006/main" xmlns:w14="http://schemas.microsoft.com/office/word/2010/wordml" xmlns:w15="http://schemas.microsoft.com/office/word/2012/wordml" xmlns:wpg="http://schemas.microsoft.com/office/word/2010/wordprocessingGroup" xmlns:wpi="http://schemas.microsoft.com/office/word/2010/wordprocessingInk" xmlns:wne="http://schemas.microsoft.com/office/word/2006/wordml" xmlns:wps="http://schemas.microsoft.com/office/word/2010/wordprocessingShape" mc:Ignorable="w14 w15 wp14">
   <w:footnote w:type="separator" w:id="-1">
     <w:p/>
   </w:footnote>
@@ -1837,7 +2025,7 @@
 </file>
 
 <file path=word/header1.xml><?xml version="1.0" encoding="utf-8"?>
-<w:hdr xmlns:wpc="http://schemas.microsoft.com/office/word/2010/wordprocessingCanvas" xmlns:cx="http://schemas.microsoft.com/office/drawing/2014/chartex" xmlns:cx1="http://schemas.microsoft.com/office/drawing/2015/9/8/chartex" xmlns:cx2="http://schemas.microsoft.com/office/drawing/2015/10/21/chartex" xmlns:cx3="http://schemas.microsoft.com/office/drawing/2016/5/9/chartex" xmlns:cx4="http://schemas.microsoft.com/office/drawing/2016/5/10/chartex" xmlns:cx5="http://schemas.microsoft.com/office/drawing/2016/5/11/chartex" xmlns:cx6="http://schemas.microsoft.com/office/drawing/2016/5/12/chartex" xmlns:cx7="http://schemas.microsoft.com/office/drawing/2016/5/13/chartex" xmlns:cx8="http://schemas.microsoft.com/office/drawing/2016/5/14/chartex" xmlns:mc="http://schemas.openxmlformats.org/markup-compatibility/2006" xmlns:aink="http://schemas.microsoft.com/office/drawing/2016/ink" xmlns:am3d="http://schemas.microsoft.com/office/drawing/2017/model3d" xmlns:o="urn:schemas-microsoft-com:office:office" xmlns:r="http://schemas.openxmlformats.org/officeDocument/2006/relationships" xmlns:m="http://schemas.openxmlformats.org/officeDocument/2006/math" xmlns:v="urn:schemas-microsoft-com:vml" xmlns:wp14="http://schemas.microsoft.com/office/word/2010/wordprocessingDrawing" xmlns:wp="http://schemas.openxmlformats.org/drawingml/2006/wordprocessingDrawing" xmlns:w10="urn:schemas-microsoft-com:office:word" xmlns:w="http://schemas.openxmlformats.org/wordprocessingml/2006/main" xmlns:w14="http://schemas.microsoft.com/office/word/2010/wordml" xmlns:w15="http://schemas.microsoft.com/office/word/2012/wordml" xmlns:w16cid="http://schemas.microsoft.com/office/word/2016/wordml/cid" xmlns:w16se="http://schemas.microsoft.com/office/word/2015/wordml/symex" xmlns:wpg="http://schemas.microsoft.com/office/word/2010/wordprocessingGroup" xmlns:wpi="http://schemas.microsoft.com/office/word/2010/wordprocessingInk" xmlns:wne="http://schemas.microsoft.com/office/word/2006/wordml" xmlns:wps="http://schemas.microsoft.com/office/word/2010/wordprocessingShape" mc:Ignorable="w14 w15 w16se w16cid wp14">
+<w:hdr xmlns:wpc="http://schemas.microsoft.com/office/word/2010/wordprocessingCanvas" xmlns:mc="http://schemas.openxmlformats.org/markup-compatibility/2006" xmlns:o="urn:schemas-microsoft-com:office:office" xmlns:r="http://schemas.openxmlformats.org/officeDocument/2006/relationships" xmlns:m="http://schemas.openxmlformats.org/officeDocument/2006/math" xmlns:v="urn:schemas-microsoft-com:vml" xmlns:wp14="http://schemas.microsoft.com/office/word/2010/wordprocessingDrawing" xmlns:wp="http://schemas.openxmlformats.org/drawingml/2006/wordprocessingDrawing" xmlns:w10="urn:schemas-microsoft-com:office:word" xmlns:w="http://schemas.openxmlformats.org/wordprocessingml/2006/main" xmlns:w14="http://schemas.microsoft.com/office/word/2010/wordml" xmlns:w15="http://schemas.microsoft.com/office/word/2012/wordml" xmlns:wpg="http://schemas.microsoft.com/office/word/2010/wordprocessingGroup" xmlns:wpi="http://schemas.microsoft.com/office/word/2010/wordprocessingInk" xmlns:wne="http://schemas.microsoft.com/office/word/2006/wordml" xmlns:wps="http://schemas.microsoft.com/office/word/2010/wordprocessingShape" mc:Ignorable="w14 w15 wp14">
   <w:p>
     <w:pPr>
       <w:framePr w:wrap="auto" w:vAnchor="text" w:hAnchor="margin" w:xAlign="right" w:y="1"/>
@@ -1855,7 +2043,7 @@
       <w:rPr>
         <w:noProof/>
       </w:rPr>
-      <w:t>1</w:t>
+      <w:t>2</w:t>
     </w:r>
     <w:r>
       <w:fldChar w:fldCharType="end"/>
@@ -1878,7 +2066,7 @@
 </file>
 
 <file path=word/numbering.xml><?xml version="1.0" encoding="utf-8"?>
-<w:numbering xmlns:wpc="http://schemas.microsoft.com/office/word/2010/wordprocessingCanvas" xmlns:cx="http://schemas.microsoft.com/office/drawing/2014/chartex" xmlns:cx1="http://schemas.microsoft.com/office/drawing/2015/9/8/chartex" xmlns:cx2="http://schemas.microsoft.com/office/drawing/2015/10/21/chartex" xmlns:cx3="http://schemas.microsoft.com/office/drawing/2016/5/9/chartex" xmlns:cx4="http://schemas.microsoft.com/office/drawing/2016/5/10/chartex" xmlns:cx5="http://schemas.microsoft.com/office/drawing/2016/5/11/chartex" xmlns:cx6="http://schemas.microsoft.com/office/drawing/2016/5/12/chartex" xmlns:cx7="http://schemas.microsoft.com/office/drawing/2016/5/13/chartex" xmlns:cx8="http://schemas.microsoft.com/office/drawing/2016/5/14/chartex" xmlns:mc="http://schemas.openxmlformats.org/markup-compatibility/2006" xmlns:aink="http://schemas.microsoft.com/office/drawing/2016/ink" xmlns:am3d="http://schemas.microsoft.com/office/drawing/2017/model3d" xmlns:o="urn:schemas-microsoft-com:office:office" xmlns:r="http://schemas.openxmlformats.org/officeDocument/2006/relationships" xmlns:m="http://schemas.openxmlformats.org/officeDocument/2006/math" xmlns:v="urn:schemas-microsoft-com:vml" xmlns:wp14="http://schemas.microsoft.com/office/word/2010/wordprocessingDrawing" xmlns:wp="http://schemas.openxmlformats.org/drawingml/2006/wordprocessingDrawing" xmlns:w10="urn:schemas-microsoft-com:office:word" xmlns:w="http://schemas.openxmlformats.org/wordprocessingml/2006/main" xmlns:w14="http://schemas.microsoft.com/office/word/2010/wordml" xmlns:w15="http://schemas.microsoft.com/office/word/2012/wordml" xmlns:w16cid="http://schemas.microsoft.com/office/word/2016/wordml/cid" xmlns:w16se="http://schemas.microsoft.com/office/word/2015/wordml/symex" xmlns:wpg="http://schemas.microsoft.com/office/word/2010/wordprocessingGroup" xmlns:wpi="http://schemas.microsoft.com/office/word/2010/wordprocessingInk" xmlns:wne="http://schemas.microsoft.com/office/word/2006/wordml" xmlns:wps="http://schemas.microsoft.com/office/word/2010/wordprocessingShape" mc:Ignorable="w14 w15 w16se w16cid wp14">
+<w:numbering xmlns:wpc="http://schemas.microsoft.com/office/word/2010/wordprocessingCanvas" xmlns:mc="http://schemas.openxmlformats.org/markup-compatibility/2006" xmlns:o="urn:schemas-microsoft-com:office:office" xmlns:r="http://schemas.openxmlformats.org/officeDocument/2006/relationships" xmlns:m="http://schemas.openxmlformats.org/officeDocument/2006/math" xmlns:v="urn:schemas-microsoft-com:vml" xmlns:wp14="http://schemas.microsoft.com/office/word/2010/wordprocessingDrawing" xmlns:wp="http://schemas.openxmlformats.org/drawingml/2006/wordprocessingDrawing" xmlns:w10="urn:schemas-microsoft-com:office:word" xmlns:w="http://schemas.openxmlformats.org/wordprocessingml/2006/main" xmlns:w14="http://schemas.microsoft.com/office/word/2010/wordml" xmlns:w15="http://schemas.microsoft.com/office/word/2012/wordml" xmlns:wpg="http://schemas.microsoft.com/office/word/2010/wordprocessingGroup" xmlns:wpi="http://schemas.microsoft.com/office/word/2010/wordprocessingInk" xmlns:wne="http://schemas.microsoft.com/office/word/2006/wordml" xmlns:wps="http://schemas.microsoft.com/office/word/2010/wordprocessingShape" mc:Ignorable="w14 w15 wp14">
   <w:abstractNum w:abstractNumId="0" w15:restartNumberingAfterBreak="0">
     <w:nsid w:val="FFFFFF1D"/>
     <w:multiLevelType w:val="multilevel"/>
@@ -3431,7 +3619,7 @@
 </file>
 
 <file path=word/styles.xml><?xml version="1.0" encoding="utf-8"?>
-<w:styles xmlns:mc="http://schemas.openxmlformats.org/markup-compatibility/2006" xmlns:r="http://schemas.openxmlformats.org/officeDocument/2006/relationships" xmlns:w="http://schemas.openxmlformats.org/wordprocessingml/2006/main" xmlns:w14="http://schemas.microsoft.com/office/word/2010/wordml" xmlns:w15="http://schemas.microsoft.com/office/word/2012/wordml" xmlns:w16cid="http://schemas.microsoft.com/office/word/2016/wordml/cid" xmlns:w16se="http://schemas.microsoft.com/office/word/2015/wordml/symex" mc:Ignorable="w14 w15 w16se w16cid">
+<w:styles xmlns:mc="http://schemas.openxmlformats.org/markup-compatibility/2006" xmlns:r="http://schemas.openxmlformats.org/officeDocument/2006/relationships" xmlns:w="http://schemas.openxmlformats.org/wordprocessingml/2006/main" xmlns:w14="http://schemas.microsoft.com/office/word/2010/wordml" xmlns:w15="http://schemas.microsoft.com/office/word/2012/wordml" mc:Ignorable="w14 w15">
   <w:docDefaults>
     <w:rPrDefault>
       <w:rPr>
@@ -3441,7 +3629,7 @@
     </w:rPrDefault>
     <w:pPrDefault/>
   </w:docDefaults>
-  <w:latentStyles w:defLockedState="0" w:defUIPriority="0" w:defSemiHidden="0" w:defUnhideWhenUsed="0" w:defQFormat="0" w:count="375">
+  <w:latentStyles w:defLockedState="0" w:defUIPriority="0" w:defSemiHidden="0" w:defUnhideWhenUsed="0" w:defQFormat="0" w:count="371">
     <w:lsdException w:name="Normal" w:qFormat="1"/>
     <w:lsdException w:name="heading 1" w:uiPriority="9" w:qFormat="1"/>
     <w:lsdException w:name="heading 2" w:uiPriority="9" w:qFormat="1"/>
@@ -3722,10 +3910,6 @@
     <w:lsdException w:name="List Table 5 Dark Accent 6" w:uiPriority="50"/>
     <w:lsdException w:name="List Table 6 Colorful Accent 6" w:uiPriority="51"/>
     <w:lsdException w:name="List Table 7 Colorful Accent 6" w:uiPriority="52"/>
-    <w:lsdException w:name="Mention" w:semiHidden="1" w:uiPriority="99" w:unhideWhenUsed="1"/>
-    <w:lsdException w:name="Smart Hyperlink" w:semiHidden="1" w:uiPriority="99" w:unhideWhenUsed="1"/>
-    <w:lsdException w:name="Hashtag" w:semiHidden="1" w:uiPriority="99" w:unhideWhenUsed="1"/>
-    <w:lsdException w:name="Unresolved Mention" w:semiHidden="1" w:uiPriority="99" w:unhideWhenUsed="1"/>
   </w:latentStyles>
   <w:style w:type="paragraph" w:default="1" w:styleId="Normal">
     <w:name w:val="Normal"/>
@@ -4479,591 +4663,6 @@
     </w:rPr>
   </w:style>
 </w:styles>
-</file>
-
-<file path=word/glossary/document.xml><?xml version="1.0" encoding="utf-8"?>
-<w:glossaryDocument xmlns:wpc="http://schemas.microsoft.com/office/word/2010/wordprocessingCanvas" xmlns:cx="http://schemas.microsoft.com/office/drawing/2014/chartex" xmlns:cx1="http://schemas.microsoft.com/office/drawing/2015/9/8/chartex" xmlns:cx2="http://schemas.microsoft.com/office/drawing/2015/10/21/chartex" xmlns:cx3="http://schemas.microsoft.com/office/drawing/2016/5/9/chartex" xmlns:cx4="http://schemas.microsoft.com/office/drawing/2016/5/10/chartex" xmlns:cx5="http://schemas.microsoft.com/office/drawing/2016/5/11/chartex" xmlns:cx6="http://schemas.microsoft.com/office/drawing/2016/5/12/chartex" xmlns:cx7="http://schemas.microsoft.com/office/drawing/2016/5/13/chartex" xmlns:cx8="http://schemas.microsoft.com/office/drawing/2016/5/14/chartex" xmlns:mc="http://schemas.openxmlformats.org/markup-compatibility/2006" xmlns:aink="http://schemas.microsoft.com/office/drawing/2016/ink" xmlns:am3d="http://schemas.microsoft.com/office/drawing/2017/model3d" xmlns:o="urn:schemas-microsoft-com:office:office" xmlns:r="http://schemas.openxmlformats.org/officeDocument/2006/relationships" xmlns:m="http://schemas.openxmlformats.org/officeDocument/2006/math" xmlns:v="urn:schemas-microsoft-com:vml" xmlns:wp14="http://schemas.microsoft.com/office/word/2010/wordprocessingDrawing" xmlns:wp="http://schemas.openxmlformats.org/drawingml/2006/wordprocessingDrawing" xmlns:w10="urn:schemas-microsoft-com:office:word" xmlns:w="http://schemas.openxmlformats.org/wordprocessingml/2006/main" xmlns:w14="http://schemas.microsoft.com/office/word/2010/wordml" xmlns:w15="http://schemas.microsoft.com/office/word/2012/wordml" xmlns:w16cid="http://schemas.microsoft.com/office/word/2016/wordml/cid" xmlns:w16se="http://schemas.microsoft.com/office/word/2015/wordml/symex" xmlns:wpg="http://schemas.microsoft.com/office/word/2010/wordprocessingGroup" xmlns:wpi="http://schemas.microsoft.com/office/word/2010/wordprocessingInk" xmlns:wne="http://schemas.microsoft.com/office/word/2006/wordml" xmlns:wps="http://schemas.microsoft.com/office/word/2010/wordprocessingShape" mc:Ignorable="w14 w15 w16se w16cid wp14"/>
-</file>
-
-<file path=word/glossary/fontTable.xml><?xml version="1.0" encoding="utf-8"?>
-<w:fonts xmlns:mc="http://schemas.openxmlformats.org/markup-compatibility/2006" xmlns:r="http://schemas.openxmlformats.org/officeDocument/2006/relationships" xmlns:w="http://schemas.openxmlformats.org/wordprocessingml/2006/main" xmlns:w14="http://schemas.microsoft.com/office/word/2010/wordml" xmlns:w15="http://schemas.microsoft.com/office/word/2012/wordml" xmlns:w16cid="http://schemas.microsoft.com/office/word/2016/wordml/cid" xmlns:w16se="http://schemas.microsoft.com/office/word/2015/wordml/symex" mc:Ignorable="w14 w15 w16se w16cid">
-  <w:font w:name="Symbol">
-    <w:panose1 w:val="05050102010706020507"/>
-    <w:charset w:val="02"/>
-    <w:family w:val="roman"/>
-    <w:pitch w:val="variable"/>
-    <w:sig w:usb0="00000000" w:usb1="10000000" w:usb2="00000000" w:usb3="00000000" w:csb0="80000000" w:csb1="00000000"/>
-  </w:font>
-  <w:font w:name="Times New Roman">
-    <w:panose1 w:val="02020603050405020304"/>
-    <w:charset w:val="00"/>
-    <w:family w:val="roman"/>
-    <w:pitch w:val="variable"/>
-    <w:sig w:usb0="E0002AFF" w:usb1="C0007843" w:usb2="00000009" w:usb3="00000000" w:csb0="000001FF" w:csb1="00000000"/>
-  </w:font>
-  <w:font w:name="Courier New">
-    <w:panose1 w:val="02070309020205020404"/>
-    <w:charset w:val="00"/>
-    <w:family w:val="modern"/>
-    <w:pitch w:val="fixed"/>
-    <w:sig w:usb0="E0002EFF" w:usb1="C0007843" w:usb2="00000009" w:usb3="00000000" w:csb0="000001FF" w:csb1="00000000"/>
-  </w:font>
-  <w:font w:name="Wingdings">
-    <w:panose1 w:val="05000000000000000000"/>
-    <w:charset w:val="02"/>
-    <w:family w:val="auto"/>
-    <w:pitch w:val="variable"/>
-    <w:sig w:usb0="00000000" w:usb1="10000000" w:usb2="00000000" w:usb3="00000000" w:csb0="80000000" w:csb1="00000000"/>
-  </w:font>
-  <w:font w:name="Tahoma">
-    <w:panose1 w:val="020B0604030504040204"/>
-    <w:charset w:val="00"/>
-    <w:family w:val="swiss"/>
-    <w:pitch w:val="variable"/>
-    <w:sig w:usb0="E1002EFF" w:usb1="C000605B" w:usb2="00000029" w:usb3="00000000" w:csb0="000101FF" w:csb1="00000000"/>
-  </w:font>
-  <w:font w:name="Baskerville">
-    <w:charset w:val="00"/>
-    <w:family w:val="auto"/>
-    <w:pitch w:val="variable"/>
-    <w:sig w:usb0="80000067" w:usb1="00000000" w:usb2="00000000" w:usb3="00000000" w:csb0="0000019F" w:csb1="00000000"/>
-  </w:font>
-  <w:font w:name="Formata-Regular">
-    <w:altName w:val="Times New Roman"/>
-    <w:panose1 w:val="00000000000000000000"/>
-    <w:charset w:val="4D"/>
-    <w:family w:val="auto"/>
-    <w:notTrueType/>
-    <w:pitch w:val="default"/>
-    <w:sig w:usb0="00000003" w:usb1="00000000" w:usb2="00000000" w:usb3="00000000" w:csb0="00000001" w:csb1="00000000"/>
-  </w:font>
-  <w:font w:name="MS Mincho">
-    <w:altName w:val="ＭＳ 明朝"/>
-    <w:panose1 w:val="02020609040205080304"/>
-    <w:charset w:val="80"/>
-    <w:family w:val="modern"/>
-    <w:pitch w:val="fixed"/>
-    <w:sig w:usb0="E00002FF" w:usb1="6AC7FDFB" w:usb2="08000012" w:usb3="00000000" w:csb0="0002009F" w:csb1="00000000"/>
-  </w:font>
-  <w:font w:name="Verdana">
-    <w:panose1 w:val="020B0604030504040204"/>
-    <w:charset w:val="00"/>
-    <w:family w:val="swiss"/>
-    <w:pitch w:val="variable"/>
-    <w:sig w:usb0="A10006FF" w:usb1="4000205B" w:usb2="00000010" w:usb3="00000000" w:csb0="0000019F" w:csb1="00000000"/>
-  </w:font>
-  <w:font w:name="Arial">
-    <w:panose1 w:val="020B0604020202020204"/>
-    <w:charset w:val="00"/>
-    <w:family w:val="swiss"/>
-    <w:pitch w:val="variable"/>
-    <w:sig w:usb0="E0002AFF" w:usb1="C0007843" w:usb2="00000009" w:usb3="00000000" w:csb0="000001FF" w:csb1="00000000"/>
-  </w:font>
-  <w:font w:name="Cambria Math">
-    <w:panose1 w:val="02040503050406030204"/>
-    <w:charset w:val="00"/>
-    <w:family w:val="roman"/>
-    <w:pitch w:val="variable"/>
-    <w:sig w:usb0="E00006FF" w:usb1="420024FF" w:usb2="02000000" w:usb3="00000000" w:csb0="0000019F" w:csb1="00000000"/>
-  </w:font>
-  <w:font w:name="Calibri Light">
-    <w:panose1 w:val="020F0302020204030204"/>
-    <w:charset w:val="00"/>
-    <w:family w:val="swiss"/>
-    <w:pitch w:val="variable"/>
-    <w:sig w:usb0="A0002AEF" w:usb1="4000207B" w:usb2="00000000" w:usb3="00000000" w:csb0="000001FF" w:csb1="00000000"/>
-  </w:font>
-  <w:font w:name="Calibri">
-    <w:panose1 w:val="020F0502020204030204"/>
-    <w:charset w:val="00"/>
-    <w:family w:val="swiss"/>
-    <w:pitch w:val="variable"/>
-    <w:sig w:usb0="E0002AFF" w:usb1="4000ACFF" w:usb2="00000001" w:usb3="00000000" w:csb0="000001FF" w:csb1="00000000"/>
-  </w:font>
-</w:fonts>
-</file>
-
-<file path=word/glossary/settings.xml><?xml version="1.0" encoding="utf-8"?>
-<w:settings xmlns:mc="http://schemas.openxmlformats.org/markup-compatibility/2006" xmlns:o="urn:schemas-microsoft-com:office:office" xmlns:r="http://schemas.openxmlformats.org/officeDocument/2006/relationships" xmlns:m="http://schemas.openxmlformats.org/officeDocument/2006/math" xmlns:v="urn:schemas-microsoft-com:vml" xmlns:w10="urn:schemas-microsoft-com:office:word" xmlns:w="http://schemas.openxmlformats.org/wordprocessingml/2006/main" xmlns:w14="http://schemas.microsoft.com/office/word/2010/wordml" xmlns:w15="http://schemas.microsoft.com/office/word/2012/wordml" xmlns:w16cid="http://schemas.microsoft.com/office/word/2016/wordml/cid" xmlns:w16se="http://schemas.microsoft.com/office/word/2015/wordml/symex" xmlns:sl="http://schemas.openxmlformats.org/schemaLibrary/2006/main" mc:Ignorable="w14 w15 w16se w16cid">
-  <w:view w:val="normal"/>
-  <w:defaultTabStop w:val="720"/>
-  <w:characterSpacingControl w:val="doNotCompress"/>
-  <w:compat>
-    <w:useFELayout/>
-    <w:compatSetting w:name="compatibilityMode" w:uri="http://schemas.microsoft.com/office/word" w:val="15"/>
-    <w:compatSetting w:name="overrideTableStyleFontSizeAndJustification" w:uri="http://schemas.microsoft.com/office/word" w:val="1"/>
-    <w:compatSetting w:name="enableOpenTypeFeatures" w:uri="http://schemas.microsoft.com/office/word" w:val="1"/>
-    <w:compatSetting w:name="doNotFlipMirrorIndents" w:uri="http://schemas.microsoft.com/office/word" w:val="1"/>
-    <w:compatSetting w:name="differentiateMultirowTableHeaders" w:uri="http://schemas.microsoft.com/office/word" w:val="1"/>
-    <w:compatSetting w:name="useWord2013TrackBottomHyphenation" w:uri="http://schemas.microsoft.com/office/word" w:val="0"/>
-  </w:compat>
-  <w:rsids>
-    <w:rsidRoot w:val="0045173D"/>
-    <w:rsid w:val="0045173D"/>
-  </w:rsids>
-  <m:mathPr>
-    <m:mathFont m:val="Cambria Math"/>
-    <m:brkBin m:val="before"/>
-    <m:brkBinSub m:val="--"/>
-    <m:smallFrac m:val="0"/>
-    <m:dispDef/>
-    <m:lMargin m:val="0"/>
-    <m:rMargin m:val="0"/>
-    <m:defJc m:val="centerGroup"/>
-    <m:wrapIndent m:val="1440"/>
-    <m:intLim m:val="subSup"/>
-    <m:naryLim m:val="undOvr"/>
-  </m:mathPr>
-  <w:themeFontLang w:val="en-US"/>
-  <w:clrSchemeMapping w:bg1="light1" w:t1="dark1" w:bg2="light2" w:t2="dark2" w:accent1="accent1" w:accent2="accent2" w:accent3="accent3" w:accent4="accent4" w:accent5="accent5" w:accent6="accent6" w:hyperlink="hyperlink" w:followedHyperlink="followedHyperlink"/>
-  <w:decimalSymbol w:val="."/>
-  <w:listSeparator w:val=","/>
-  <w15:chartTrackingRefBased/>
-</w:settings>
-</file>
-
-<file path=word/glossary/styles.xml><?xml version="1.0" encoding="utf-8"?>
-<w:styles xmlns:mc="http://schemas.openxmlformats.org/markup-compatibility/2006" xmlns:r="http://schemas.openxmlformats.org/officeDocument/2006/relationships" xmlns:w="http://schemas.openxmlformats.org/wordprocessingml/2006/main" xmlns:w14="http://schemas.microsoft.com/office/word/2010/wordml" xmlns:w15="http://schemas.microsoft.com/office/word/2012/wordml" xmlns:w16cid="http://schemas.microsoft.com/office/word/2016/wordml/cid" xmlns:w16se="http://schemas.microsoft.com/office/word/2015/wordml/symex" mc:Ignorable="w14 w15 w16se w16cid">
-  <w:docDefaults>
-    <w:rPrDefault>
-      <w:rPr>
-        <w:rFonts w:asciiTheme="minorHAnsi" w:eastAsiaTheme="minorEastAsia" w:hAnsiTheme="minorHAnsi" w:cstheme="minorBidi"/>
-        <w:sz w:val="22"/>
-        <w:szCs w:val="22"/>
-        <w:lang w:val="en-US" w:eastAsia="en-US" w:bidi="ar-SA"/>
-      </w:rPr>
-    </w:rPrDefault>
-    <w:pPrDefault>
-      <w:pPr>
-        <w:spacing w:after="160" w:line="259" w:lineRule="auto"/>
-      </w:pPr>
-    </w:pPrDefault>
-  </w:docDefaults>
-  <w:latentStyles w:defLockedState="0" w:defUIPriority="99" w:defSemiHidden="0" w:defUnhideWhenUsed="0" w:defQFormat="0" w:count="375">
-    <w:lsdException w:name="Normal" w:uiPriority="0" w:qFormat="1"/>
-    <w:lsdException w:name="heading 1" w:uiPriority="9" w:qFormat="1"/>
-    <w:lsdException w:name="heading 2" w:semiHidden="1" w:uiPriority="9" w:unhideWhenUsed="1" w:qFormat="1"/>
-    <w:lsdException w:name="heading 3" w:semiHidden="1" w:uiPriority="9" w:unhideWhenUsed="1" w:qFormat="1"/>
-    <w:lsdException w:name="heading 4" w:semiHidden="1" w:uiPriority="9" w:unhideWhenUsed="1" w:qFormat="1"/>
-    <w:lsdException w:name="heading 5" w:semiHidden="1" w:uiPriority="9" w:unhideWhenUsed="1" w:qFormat="1"/>
-    <w:lsdException w:name="heading 6" w:semiHidden="1" w:uiPriority="9" w:unhideWhenUsed="1" w:qFormat="1"/>
-    <w:lsdException w:name="heading 7" w:semiHidden="1" w:uiPriority="9" w:unhideWhenUsed="1" w:qFormat="1"/>
-    <w:lsdException w:name="heading 8" w:semiHidden="1" w:uiPriority="9" w:unhideWhenUsed="1" w:qFormat="1"/>
-    <w:lsdException w:name="heading 9" w:semiHidden="1" w:uiPriority="9" w:unhideWhenUsed="1" w:qFormat="1"/>
-    <w:lsdException w:name="index 1" w:semiHidden="1" w:unhideWhenUsed="1"/>
-    <w:lsdException w:name="index 2" w:semiHidden="1" w:unhideWhenUsed="1"/>
-    <w:lsdException w:name="index 3" w:semiHidden="1" w:unhideWhenUsed="1"/>
-    <w:lsdException w:name="index 4" w:semiHidden="1" w:unhideWhenUsed="1"/>
-    <w:lsdException w:name="index 5" w:semiHidden="1" w:unhideWhenUsed="1"/>
-    <w:lsdException w:name="index 6" w:semiHidden="1" w:unhideWhenUsed="1"/>
-    <w:lsdException w:name="index 7" w:semiHidden="1" w:unhideWhenUsed="1"/>
-    <w:lsdException w:name="index 8" w:semiHidden="1" w:unhideWhenUsed="1"/>
-    <w:lsdException w:name="index 9" w:semiHidden="1" w:unhideWhenUsed="1"/>
-    <w:lsdException w:name="toc 1" w:semiHidden="1" w:uiPriority="39" w:unhideWhenUsed="1"/>
-    <w:lsdException w:name="toc 2" w:semiHidden="1" w:uiPriority="39" w:unhideWhenUsed="1"/>
-    <w:lsdException w:name="toc 3" w:semiHidden="1" w:uiPriority="39" w:unhideWhenUsed="1"/>
-    <w:lsdException w:name="toc 4" w:semiHidden="1" w:uiPriority="39" w:unhideWhenUsed="1"/>
-    <w:lsdException w:name="toc 5" w:semiHidden="1" w:uiPriority="39" w:unhideWhenUsed="1"/>
-    <w:lsdException w:name="toc 6" w:semiHidden="1" w:uiPriority="39" w:unhideWhenUsed="1"/>
-    <w:lsdException w:name="toc 7" w:semiHidden="1" w:uiPriority="39" w:unhideWhenUsed="1"/>
-    <w:lsdException w:name="toc 8" w:semiHidden="1" w:uiPriority="39" w:unhideWhenUsed="1"/>
-    <w:lsdException w:name="toc 9" w:semiHidden="1" w:uiPriority="39" w:unhideWhenUsed="1"/>
-    <w:lsdException w:name="Normal Indent" w:semiHidden="1" w:unhideWhenUsed="1"/>
-    <w:lsdException w:name="footnote text" w:semiHidden="1" w:unhideWhenUsed="1"/>
-    <w:lsdException w:name="annotation text" w:semiHidden="1" w:unhideWhenUsed="1"/>
-    <w:lsdException w:name="header" w:semiHidden="1" w:unhideWhenUsed="1"/>
-    <w:lsdException w:name="footer" w:semiHidden="1" w:unhideWhenUsed="1"/>
-    <w:lsdException w:name="index heading" w:semiHidden="1" w:unhideWhenUsed="1"/>
-    <w:lsdException w:name="caption" w:semiHidden="1" w:uiPriority="35" w:unhideWhenUsed="1" w:qFormat="1"/>
-    <w:lsdException w:name="table of figures" w:semiHidden="1" w:unhideWhenUsed="1"/>
-    <w:lsdException w:name="envelope address" w:semiHidden="1" w:unhideWhenUsed="1"/>
-    <w:lsdException w:name="envelope return" w:semiHidden="1" w:unhideWhenUsed="1"/>
-    <w:lsdException w:name="footnote reference" w:semiHidden="1" w:unhideWhenUsed="1"/>
-    <w:lsdException w:name="annotation reference" w:semiHidden="1" w:unhideWhenUsed="1"/>
-    <w:lsdException w:name="line number" w:semiHidden="1" w:unhideWhenUsed="1"/>
-    <w:lsdException w:name="page number" w:semiHidden="1" w:unhideWhenUsed="1"/>
-    <w:lsdException w:name="endnote reference" w:semiHidden="1" w:unhideWhenUsed="1"/>
-    <w:lsdException w:name="endnote text" w:semiHidden="1" w:unhideWhenUsed="1"/>
-    <w:lsdException w:name="table of authorities" w:semiHidden="1" w:unhideWhenUsed="1"/>
-    <w:lsdException w:name="macro" w:semiHidden="1" w:unhideWhenUsed="1"/>
-    <w:lsdException w:name="toa heading" w:semiHidden="1" w:unhideWhenUsed="1"/>
-    <w:lsdException w:name="List" w:semiHidden="1" w:unhideWhenUsed="1"/>
-    <w:lsdException w:name="List Bullet" w:semiHidden="1" w:unhideWhenUsed="1"/>
-    <w:lsdException w:name="List Number" w:semiHidden="1" w:unhideWhenUsed="1"/>
-    <w:lsdException w:name="List 2" w:semiHidden="1" w:unhideWhenUsed="1"/>
-    <w:lsdException w:name="List 3" w:semiHidden="1" w:unhideWhenUsed="1"/>
-    <w:lsdException w:name="List 4" w:semiHidden="1" w:unhideWhenUsed="1"/>
-    <w:lsdException w:name="List 5" w:semiHidden="1" w:unhideWhenUsed="1"/>
-    <w:lsdException w:name="List Bullet 2" w:semiHidden="1" w:unhideWhenUsed="1"/>
-    <w:lsdException w:name="List Bullet 3" w:semiHidden="1" w:unhideWhenUsed="1"/>
-    <w:lsdException w:name="List Bullet 4" w:semiHidden="1" w:unhideWhenUsed="1"/>
-    <w:lsdException w:name="List Bullet 5" w:semiHidden="1" w:unhideWhenUsed="1"/>
-    <w:lsdException w:name="List Number 2" w:semiHidden="1" w:unhideWhenUsed="1"/>
-    <w:lsdException w:name="List Number 3" w:semiHidden="1" w:unhideWhenUsed="1"/>
-    <w:lsdException w:name="List Number 4" w:semiHidden="1" w:unhideWhenUsed="1"/>
-    <w:lsdException w:name="List Number 5" w:semiHidden="1" w:unhideWhenUsed="1"/>
-    <w:lsdException w:name="Title" w:uiPriority="10" w:qFormat="1"/>
-    <w:lsdException w:name="Closing" w:semiHidden="1" w:unhideWhenUsed="1"/>
-    <w:lsdException w:name="Signature" w:semiHidden="1" w:unhideWhenUsed="1"/>
-    <w:lsdException w:name="Default Paragraph Font" w:semiHidden="1" w:uiPriority="1" w:unhideWhenUsed="1"/>
-    <w:lsdException w:name="Body Text" w:semiHidden="1" w:unhideWhenUsed="1"/>
-    <w:lsdException w:name="Body Text Indent" w:semiHidden="1" w:unhideWhenUsed="1"/>
-    <w:lsdException w:name="List Continue" w:semiHidden="1" w:unhideWhenUsed="1"/>
-    <w:lsdException w:name="List Continue 2" w:semiHidden="1" w:unhideWhenUsed="1"/>
-    <w:lsdException w:name="List Continue 3" w:semiHidden="1" w:unhideWhenUsed="1"/>
-    <w:lsdException w:name="List Continue 4" w:semiHidden="1" w:unhideWhenUsed="1"/>
-    <w:lsdException w:name="List Continue 5" w:semiHidden="1" w:unhideWhenUsed="1"/>
-    <w:lsdException w:name="Message Header" w:semiHidden="1" w:unhideWhenUsed="1"/>
-    <w:lsdException w:name="Subtitle" w:uiPriority="11" w:qFormat="1"/>
-    <w:lsdException w:name="Salutation" w:semiHidden="1" w:unhideWhenUsed="1"/>
-    <w:lsdException w:name="Date" w:semiHidden="1" w:unhideWhenUsed="1"/>
-    <w:lsdException w:name="Body Text First Indent" w:semiHidden="1" w:unhideWhenUsed="1"/>
-    <w:lsdException w:name="Body Text First Indent 2" w:semiHidden="1" w:unhideWhenUsed="1"/>
-    <w:lsdException w:name="Note Heading" w:semiHidden="1" w:unhideWhenUsed="1"/>
-    <w:lsdException w:name="Body Text 2" w:semiHidden="1" w:unhideWhenUsed="1"/>
-    <w:lsdException w:name="Body Text 3" w:semiHidden="1" w:unhideWhenUsed="1"/>
-    <w:lsdException w:name="Body Text Indent 2" w:semiHidden="1" w:unhideWhenUsed="1"/>
-    <w:lsdException w:name="Body Text Indent 3" w:semiHidden="1" w:unhideWhenUsed="1"/>
-    <w:lsdException w:name="Block Text" w:semiHidden="1" w:unhideWhenUsed="1"/>
-    <w:lsdException w:name="Hyperlink" w:semiHidden="1" w:unhideWhenUsed="1"/>
-    <w:lsdException w:name="FollowedHyperlink" w:semiHidden="1" w:unhideWhenUsed="1"/>
-    <w:lsdException w:name="Strong" w:uiPriority="22" w:qFormat="1"/>
-    <w:lsdException w:name="Emphasis" w:uiPriority="20" w:qFormat="1"/>
-    <w:lsdException w:name="Document Map" w:semiHidden="1" w:unhideWhenUsed="1"/>
-    <w:lsdException w:name="Plain Text" w:semiHidden="1" w:unhideWhenUsed="1"/>
-    <w:lsdException w:name="E-mail Signature" w:semiHidden="1" w:unhideWhenUsed="1"/>
-    <w:lsdException w:name="HTML Top of Form" w:semiHidden="1" w:unhideWhenUsed="1"/>
-    <w:lsdException w:name="HTML Bottom of Form" w:semiHidden="1" w:unhideWhenUsed="1"/>
-    <w:lsdException w:name="Normal (Web)" w:semiHidden="1" w:unhideWhenUsed="1"/>
-    <w:lsdException w:name="HTML Acronym" w:semiHidden="1" w:unhideWhenUsed="1"/>
-    <w:lsdException w:name="HTML Address" w:semiHidden="1" w:unhideWhenUsed="1"/>
-    <w:lsdException w:name="HTML Cite" w:semiHidden="1" w:unhideWhenUsed="1"/>
-    <w:lsdException w:name="HTML Code" w:semiHidden="1" w:unhideWhenUsed="1"/>
-    <w:lsdException w:name="HTML Definition" w:semiHidden="1" w:unhideWhenUsed="1"/>
-    <w:lsdException w:name="HTML Keyboard" w:semiHidden="1" w:unhideWhenUsed="1"/>
-    <w:lsdException w:name="HTML Preformatted" w:semiHidden="1" w:unhideWhenUsed="1"/>
-    <w:lsdException w:name="HTML Sample" w:semiHidden="1" w:unhideWhenUsed="1"/>
-    <w:lsdException w:name="HTML Typewriter" w:semiHidden="1" w:unhideWhenUsed="1"/>
-    <w:lsdException w:name="HTML Variable" w:semiHidden="1" w:unhideWhenUsed="1"/>
-    <w:lsdException w:name="Normal Table" w:semiHidden="1" w:unhideWhenUsed="1"/>
-    <w:lsdException w:name="annotation subject" w:semiHidden="1" w:unhideWhenUsed="1"/>
-    <w:lsdException w:name="No List" w:semiHidden="1" w:unhideWhenUsed="1"/>
-    <w:lsdException w:name="Outline List 1" w:semiHidden="1" w:unhideWhenUsed="1"/>
-    <w:lsdException w:name="Outline List 2" w:semiHidden="1" w:unhideWhenUsed="1"/>
-    <w:lsdException w:name="Outline List 3" w:semiHidden="1" w:unhideWhenUsed="1"/>
-    <w:lsdException w:name="Table Simple 1" w:semiHidden="1" w:unhideWhenUsed="1"/>
-    <w:lsdException w:name="Table Simple 2" w:semiHidden="1" w:unhideWhenUsed="1"/>
-    <w:lsdException w:name="Table Simple 3" w:semiHidden="1" w:unhideWhenUsed="1"/>
-    <w:lsdException w:name="Table Classic 1" w:semiHidden="1" w:unhideWhenUsed="1"/>
-    <w:lsdException w:name="Table Classic 2" w:semiHidden="1" w:unhideWhenUsed="1"/>
-    <w:lsdException w:name="Table Classic 3" w:semiHidden="1" w:unhideWhenUsed="1"/>
-    <w:lsdException w:name="Table Classic 4" w:semiHidden="1" w:unhideWhenUsed="1"/>
-    <w:lsdException w:name="Table Colorful 1" w:semiHidden="1" w:unhideWhenUsed="1"/>
-    <w:lsdException w:name="Table Colorful 2" w:semiHidden="1" w:unhideWhenUsed="1"/>
-    <w:lsdException w:name="Table Colorful 3" w:semiHidden="1" w:unhideWhenUsed="1"/>
-    <w:lsdException w:name="Table Columns 1" w:semiHidden="1" w:unhideWhenUsed="1"/>
-    <w:lsdException w:name="Table Columns 2" w:semiHidden="1" w:unhideWhenUsed="1"/>
-    <w:lsdException w:name="Table Columns 3" w:semiHidden="1" w:unhideWhenUsed="1"/>
-    <w:lsdException w:name="Table Columns 4" w:semiHidden="1" w:unhideWhenUsed="1"/>
-    <w:lsdException w:name="Table Columns 5" w:semiHidden="1" w:unhideWhenUsed="1"/>
-    <w:lsdException w:name="Table Grid 1" w:semiHidden="1" w:unhideWhenUsed="1"/>
-    <w:lsdException w:name="Table Grid 2" w:semiHidden="1" w:unhideWhenUsed="1"/>
-    <w:lsdException w:name="Table Grid 3" w:semiHidden="1" w:unhideWhenUsed="1"/>
-    <w:lsdException w:name="Table Grid 4" w:semiHidden="1" w:unhideWhenUsed="1"/>
-    <w:lsdException w:name="Table Grid 5" w:semiHidden="1" w:unhideWhenUsed="1"/>
-    <w:lsdException w:name="Table Grid 6" w:semiHidden="1" w:unhideWhenUsed="1"/>
-    <w:lsdException w:name="Table Grid 7" w:semiHidden="1" w:unhideWhenUsed="1"/>
-    <w:lsdException w:name="Table Grid 8" w:semiHidden="1" w:unhideWhenUsed="1"/>
-    <w:lsdException w:name="Table List 1" w:semiHidden="1" w:unhideWhenUsed="1"/>
-    <w:lsdException w:name="Table List 2" w:semiHidden="1" w:unhideWhenUsed="1"/>
-    <w:lsdException w:name="Table List 3" w:semiHidden="1" w:unhideWhenUsed="1"/>
-    <w:lsdException w:name="Table List 4" w:semiHidden="1" w:unhideWhenUsed="1"/>
-    <w:lsdException w:name="Table List 5" w:semiHidden="1" w:unhideWhenUsed="1"/>
-    <w:lsdException w:name="Table List 6" w:semiHidden="1" w:unhideWhenUsed="1"/>
-    <w:lsdException w:name="Table List 7" w:semiHidden="1" w:unhideWhenUsed="1"/>
-    <w:lsdException w:name="Table List 8" w:semiHidden="1" w:unhideWhenUsed="1"/>
-    <w:lsdException w:name="Table 3D effects 1" w:semiHidden="1" w:unhideWhenUsed="1"/>
-    <w:lsdException w:name="Table 3D effects 2" w:semiHidden="1" w:unhideWhenUsed="1"/>
-    <w:lsdException w:name="Table 3D effects 3" w:semiHidden="1" w:unhideWhenUsed="1"/>
-    <w:lsdException w:name="Table Contemporary" w:semiHidden="1" w:unhideWhenUsed="1"/>
-    <w:lsdException w:name="Table Elegant" w:semiHidden="1" w:unhideWhenUsed="1"/>
-    <w:lsdException w:name="Table Professional" w:semiHidden="1" w:unhideWhenUsed="1"/>
-    <w:lsdException w:name="Table Subtle 1" w:semiHidden="1" w:unhideWhenUsed="1"/>
-    <w:lsdException w:name="Table Subtle 2" w:semiHidden="1" w:unhideWhenUsed="1"/>
-    <w:lsdException w:name="Table Web 1" w:semiHidden="1" w:unhideWhenUsed="1"/>
-    <w:lsdException w:name="Table Web 2" w:semiHidden="1" w:unhideWhenUsed="1"/>
-    <w:lsdException w:name="Table Web 3" w:semiHidden="1" w:unhideWhenUsed="1"/>
-    <w:lsdException w:name="Balloon Text" w:semiHidden="1" w:unhideWhenUsed="1"/>
-    <w:lsdException w:name="Table Grid" w:uiPriority="39"/>
-    <w:lsdException w:name="Table Theme" w:semiHidden="1" w:unhideWhenUsed="1"/>
-    <w:lsdException w:name="Placeholder Text" w:semiHidden="1" w:uiPriority="0"/>
-    <w:lsdException w:name="No Spacing" w:uiPriority="1" w:qFormat="1"/>
-    <w:lsdException w:name="Light Shading" w:uiPriority="60"/>
-    <w:lsdException w:name="Light List" w:uiPriority="61"/>
-    <w:lsdException w:name="Light Grid" w:uiPriority="62"/>
-    <w:lsdException w:name="Medium Shading 1" w:uiPriority="63"/>
-    <w:lsdException w:name="Medium Shading 2" w:uiPriority="64"/>
-    <w:lsdException w:name="Medium List 1" w:uiPriority="65"/>
-    <w:lsdException w:name="Medium List 2" w:uiPriority="66"/>
-    <w:lsdException w:name="Medium Grid 1" w:uiPriority="67"/>
-    <w:lsdException w:name="Medium Grid 2" w:uiPriority="68"/>
-    <w:lsdException w:name="Medium Grid 3" w:uiPriority="69"/>
-    <w:lsdException w:name="Dark List" w:uiPriority="70"/>
-    <w:lsdException w:name="Colorful Shading" w:uiPriority="71"/>
-    <w:lsdException w:name="Colorful List" w:uiPriority="72"/>
-    <w:lsdException w:name="Colorful Grid" w:uiPriority="73"/>
-    <w:lsdException w:name="Light Shading Accent 1" w:uiPriority="60"/>
-    <w:lsdException w:name="Light List Accent 1" w:uiPriority="61"/>
-    <w:lsdException w:name="Light Grid Accent 1" w:uiPriority="62"/>
-    <w:lsdException w:name="Medium Shading 1 Accent 1" w:uiPriority="63"/>
-    <w:lsdException w:name="Medium Shading 2 Accent 1" w:uiPriority="64"/>
-    <w:lsdException w:name="Medium List 1 Accent 1" w:uiPriority="65"/>
-    <w:lsdException w:name="Revision" w:semiHidden="1"/>
-    <w:lsdException w:name="List Paragraph" w:uiPriority="34" w:qFormat="1"/>
-    <w:lsdException w:name="Quote" w:uiPriority="29" w:qFormat="1"/>
-    <w:lsdException w:name="Intense Quote" w:uiPriority="30" w:qFormat="1"/>
-    <w:lsdException w:name="Medium List 2 Accent 1" w:uiPriority="66"/>
-    <w:lsdException w:name="Medium Grid 1 Accent 1" w:uiPriority="67"/>
-    <w:lsdException w:name="Medium Grid 2 Accent 1" w:uiPriority="68"/>
-    <w:lsdException w:name="Medium Grid 3 Accent 1" w:uiPriority="69"/>
-    <w:lsdException w:name="Dark List Accent 1" w:uiPriority="70"/>
-    <w:lsdException w:name="Colorful Shading Accent 1" w:uiPriority="71"/>
-    <w:lsdException w:name="Colorful List Accent 1" w:uiPriority="72"/>
-    <w:lsdException w:name="Colorful Grid Accent 1" w:uiPriority="73"/>
-    <w:lsdException w:name="Light Shading Accent 2" w:uiPriority="60"/>
-    <w:lsdException w:name="Light List Accent 2" w:uiPriority="61"/>
-    <w:lsdException w:name="Light Grid Accent 2" w:uiPriority="62"/>
-    <w:lsdException w:name="Medium Shading 1 Accent 2" w:uiPriority="63"/>
-    <w:lsdException w:name="Medium Shading 2 Accent 2" w:uiPriority="64"/>
-    <w:lsdException w:name="Medium List 1 Accent 2" w:uiPriority="65"/>
-    <w:lsdException w:name="Medium List 2 Accent 2" w:uiPriority="66"/>
-    <w:lsdException w:name="Medium Grid 1 Accent 2" w:uiPriority="67"/>
-    <w:lsdException w:name="Medium Grid 2 Accent 2" w:uiPriority="68"/>
-    <w:lsdException w:name="Medium Grid 3 Accent 2" w:uiPriority="69"/>
-    <w:lsdException w:name="Dark List Accent 2" w:uiPriority="70"/>
-    <w:lsdException w:name="Colorful Shading Accent 2" w:uiPriority="71"/>
-    <w:lsdException w:name="Colorful List Accent 2" w:uiPriority="72"/>
-    <w:lsdException w:name="Colorful Grid Accent 2" w:uiPriority="73"/>
-    <w:lsdException w:name="Light Shading Accent 3" w:uiPriority="60"/>
-    <w:lsdException w:name="Light List Accent 3" w:uiPriority="61"/>
-    <w:lsdException w:name="Light Grid Accent 3" w:uiPriority="62"/>
-    <w:lsdException w:name="Medium Shading 1 Accent 3" w:uiPriority="63"/>
-    <w:lsdException w:name="Medium Shading 2 Accent 3" w:uiPriority="64"/>
-    <w:lsdException w:name="Medium List 1 Accent 3" w:uiPriority="65"/>
-    <w:lsdException w:name="Medium List 2 Accent 3" w:uiPriority="66"/>
-    <w:lsdException w:name="Medium Grid 1 Accent 3" w:uiPriority="67"/>
-    <w:lsdException w:name="Medium Grid 2 Accent 3" w:uiPriority="68"/>
-    <w:lsdException w:name="Medium Grid 3 Accent 3" w:uiPriority="69"/>
-    <w:lsdException w:name="Dark List Accent 3" w:uiPriority="70"/>
-    <w:lsdException w:name="Colorful Shading Accent 3" w:uiPriority="71"/>
-    <w:lsdException w:name="Colorful List Accent 3" w:uiPriority="72"/>
-    <w:lsdException w:name="Colorful Grid Accent 3" w:uiPriority="73"/>
-    <w:lsdException w:name="Light Shading Accent 4" w:uiPriority="60"/>
-    <w:lsdException w:name="Light List Accent 4" w:uiPriority="61"/>
-    <w:lsdException w:name="Light Grid Accent 4" w:uiPriority="62"/>
-    <w:lsdException w:name="Medium Shading 1 Accent 4" w:uiPriority="63"/>
-    <w:lsdException w:name="Medium Shading 2 Accent 4" w:uiPriority="64"/>
-    <w:lsdException w:name="Medium List 1 Accent 4" w:uiPriority="65"/>
-    <w:lsdException w:name="Medium List 2 Accent 4" w:uiPriority="66"/>
-    <w:lsdException w:name="Medium Grid 1 Accent 4" w:uiPriority="67"/>
-    <w:lsdException w:name="Medium Grid 2 Accent 4" w:uiPriority="68"/>
-    <w:lsdException w:name="Medium Grid 3 Accent 4" w:uiPriority="69"/>
-    <w:lsdException w:name="Dark List Accent 4" w:uiPriority="70"/>
-    <w:lsdException w:name="Colorful Shading Accent 4" w:uiPriority="71"/>
-    <w:lsdException w:name="Colorful List Accent 4" w:uiPriority="72"/>
-    <w:lsdException w:name="Colorful Grid Accent 4" w:uiPriority="73"/>
-    <w:lsdException w:name="Light Shading Accent 5" w:uiPriority="60"/>
-    <w:lsdException w:name="Light List Accent 5" w:uiPriority="61"/>
-    <w:lsdException w:name="Light Grid Accent 5" w:uiPriority="62"/>
-    <w:lsdException w:name="Medium Shading 1 Accent 5" w:uiPriority="63"/>
-    <w:lsdException w:name="Medium Shading 2 Accent 5" w:uiPriority="64"/>
-    <w:lsdException w:name="Medium List 1 Accent 5" w:uiPriority="65"/>
-    <w:lsdException w:name="Medium List 2 Accent 5" w:uiPriority="66"/>
-    <w:lsdException w:name="Medium Grid 1 Accent 5" w:uiPriority="67"/>
-    <w:lsdException w:name="Medium Grid 2 Accent 5" w:uiPriority="68"/>
-    <w:lsdException w:name="Medium Grid 3 Accent 5" w:uiPriority="69"/>
-    <w:lsdException w:name="Dark List Accent 5" w:uiPriority="70"/>
-    <w:lsdException w:name="Colorful Shading Accent 5" w:uiPriority="71"/>
-    <w:lsdException w:name="Colorful List Accent 5" w:uiPriority="72"/>
-    <w:lsdException w:name="Colorful Grid Accent 5" w:uiPriority="73"/>
-    <w:lsdException w:name="Light Shading Accent 6" w:uiPriority="60"/>
-    <w:lsdException w:name="Light List Accent 6" w:uiPriority="61"/>
-    <w:lsdException w:name="Light Grid Accent 6" w:uiPriority="62"/>
-    <w:lsdException w:name="Medium Shading 1 Accent 6" w:uiPriority="63"/>
-    <w:lsdException w:name="Medium Shading 2 Accent 6" w:uiPriority="64"/>
-    <w:lsdException w:name="Medium List 1 Accent 6" w:uiPriority="65"/>
-    <w:lsdException w:name="Medium List 2 Accent 6" w:uiPriority="66"/>
-    <w:lsdException w:name="Medium Grid 1 Accent 6" w:uiPriority="67"/>
-    <w:lsdException w:name="Medium Grid 2 Accent 6" w:uiPriority="68"/>
-    <w:lsdException w:name="Medium Grid 3 Accent 6" w:uiPriority="69"/>
-    <w:lsdException w:name="Dark List Accent 6" w:uiPriority="70"/>
-    <w:lsdException w:name="Colorful Shading Accent 6" w:uiPriority="71"/>
-    <w:lsdException w:name="Colorful List Accent 6" w:uiPriority="72"/>
-    <w:lsdException w:name="Colorful Grid Accent 6" w:uiPriority="73"/>
-    <w:lsdException w:name="Subtle Emphasis" w:uiPriority="19" w:qFormat="1"/>
-    <w:lsdException w:name="Intense Emphasis" w:uiPriority="21" w:qFormat="1"/>
-    <w:lsdException w:name="Subtle Reference" w:uiPriority="31" w:qFormat="1"/>
-    <w:lsdException w:name="Intense Reference" w:uiPriority="32" w:qFormat="1"/>
-    <w:lsdException w:name="Book Title" w:uiPriority="33" w:qFormat="1"/>
-    <w:lsdException w:name="Bibliography" w:semiHidden="1" w:uiPriority="37" w:unhideWhenUsed="1"/>
-    <w:lsdException w:name="TOC Heading" w:semiHidden="1" w:uiPriority="39" w:unhideWhenUsed="1" w:qFormat="1"/>
-    <w:lsdException w:name="Plain Table 1" w:uiPriority="41"/>
-    <w:lsdException w:name="Plain Table 2" w:uiPriority="42"/>
-    <w:lsdException w:name="Plain Table 3" w:uiPriority="43"/>
-    <w:lsdException w:name="Plain Table 4" w:uiPriority="44"/>
-    <w:lsdException w:name="Plain Table 5" w:uiPriority="45"/>
-    <w:lsdException w:name="Grid Table Light" w:uiPriority="40"/>
-    <w:lsdException w:name="Grid Table 1 Light" w:uiPriority="46"/>
-    <w:lsdException w:name="Grid Table 2" w:uiPriority="47"/>
-    <w:lsdException w:name="Grid Table 3" w:uiPriority="48"/>
-    <w:lsdException w:name="Grid Table 4" w:uiPriority="49"/>
-    <w:lsdException w:name="Grid Table 5 Dark" w:uiPriority="50"/>
-    <w:lsdException w:name="Grid Table 6 Colorful" w:uiPriority="51"/>
-    <w:lsdException w:name="Grid Table 7 Colorful" w:uiPriority="52"/>
-    <w:lsdException w:name="Grid Table 1 Light Accent 1" w:uiPriority="46"/>
-    <w:lsdException w:name="Grid Table 2 Accent 1" w:uiPriority="47"/>
-    <w:lsdException w:name="Grid Table 3 Accent 1" w:uiPriority="48"/>
-    <w:lsdException w:name="Grid Table 4 Accent 1" w:uiPriority="49"/>
-    <w:lsdException w:name="Grid Table 5 Dark Accent 1" w:uiPriority="50"/>
-    <w:lsdException w:name="Grid Table 6 Colorful Accent 1" w:uiPriority="51"/>
-    <w:lsdException w:name="Grid Table 7 Colorful Accent 1" w:uiPriority="52"/>
-    <w:lsdException w:name="Grid Table 1 Light Accent 2" w:uiPriority="46"/>
-    <w:lsdException w:name="Grid Table 2 Accent 2" w:uiPriority="47"/>
-    <w:lsdException w:name="Grid Table 3 Accent 2" w:uiPriority="48"/>
-    <w:lsdException w:name="Grid Table 4 Accent 2" w:uiPriority="49"/>
-    <w:lsdException w:name="Grid Table 5 Dark Accent 2" w:uiPriority="50"/>
-    <w:lsdException w:name="Grid Table 6 Colorful Accent 2" w:uiPriority="51"/>
-    <w:lsdException w:name="Grid Table 7 Colorful Accent 2" w:uiPriority="52"/>
-    <w:lsdException w:name="Grid Table 1 Light Accent 3" w:uiPriority="46"/>
-    <w:lsdException w:name="Grid Table 2 Accent 3" w:uiPriority="47"/>
-    <w:lsdException w:name="Grid Table 3 Accent 3" w:uiPriority="48"/>
-    <w:lsdException w:name="Grid Table 4 Accent 3" w:uiPriority="49"/>
-    <w:lsdException w:name="Grid Table 5 Dark Accent 3" w:uiPriority="50"/>
-    <w:lsdException w:name="Grid Table 6 Colorful Accent 3" w:uiPriority="51"/>
-    <w:lsdException w:name="Grid Table 7 Colorful Accent 3" w:uiPriority="52"/>
-    <w:lsdException w:name="Grid Table 1 Light Accent 4" w:uiPriority="46"/>
-    <w:lsdException w:name="Grid Table 2 Accent 4" w:uiPriority="47"/>
-    <w:lsdException w:name="Grid Table 3 Accent 4" w:uiPriority="48"/>
-    <w:lsdException w:name="Grid Table 4 Accent 4" w:uiPriority="49"/>
-    <w:lsdException w:name="Grid Table 5 Dark Accent 4" w:uiPriority="50"/>
-    <w:lsdException w:name="Grid Table 6 Colorful Accent 4" w:uiPriority="51"/>
-    <w:lsdException w:name="Grid Table 7 Colorful Accent 4" w:uiPriority="52"/>
-    <w:lsdException w:name="Grid Table 1 Light Accent 5" w:uiPriority="46"/>
-    <w:lsdException w:name="Grid Table 2 Accent 5" w:uiPriority="47"/>
-    <w:lsdException w:name="Grid Table 3 Accent 5" w:uiPriority="48"/>
-    <w:lsdException w:name="Grid Table 4 Accent 5" w:uiPriority="49"/>
-    <w:lsdException w:name="Grid Table 5 Dark Accent 5" w:uiPriority="50"/>
-    <w:lsdException w:name="Grid Table 6 Colorful Accent 5" w:uiPriority="51"/>
-    <w:lsdException w:name="Grid Table 7 Colorful Accent 5" w:uiPriority="52"/>
-    <w:lsdException w:name="Grid Table 1 Light Accent 6" w:uiPriority="46"/>
-    <w:lsdException w:name="Grid Table 2 Accent 6" w:uiPriority="47"/>
-    <w:lsdException w:name="Grid Table 3 Accent 6" w:uiPriority="48"/>
-    <w:lsdException w:name="Grid Table 4 Accent 6" w:uiPriority="49"/>
-    <w:lsdException w:name="Grid Table 5 Dark Accent 6" w:uiPriority="50"/>
-    <w:lsdException w:name="Grid Table 6 Colorful Accent 6" w:uiPriority="51"/>
-    <w:lsdException w:name="Grid Table 7 Colorful Accent 6" w:uiPriority="52"/>
-    <w:lsdException w:name="List Table 1 Light" w:uiPriority="46"/>
-    <w:lsdException w:name="List Table 2" w:uiPriority="47"/>
-    <w:lsdException w:name="List Table 3" w:uiPriority="48"/>
-    <w:lsdException w:name="List Table 4" w:uiPriority="49"/>
-    <w:lsdException w:name="List Table 5 Dark" w:uiPriority="50"/>
-    <w:lsdException w:name="List Table 6 Colorful" w:uiPriority="51"/>
-    <w:lsdException w:name="List Table 7 Colorful" w:uiPriority="52"/>
-    <w:lsdException w:name="List Table 1 Light Accent 1" w:uiPriority="46"/>
-    <w:lsdException w:name="List Table 2 Accent 1" w:uiPriority="47"/>
-    <w:lsdException w:name="List Table 3 Accent 1" w:uiPriority="48"/>
-    <w:lsdException w:name="List Table 4 Accent 1" w:uiPriority="49"/>
-    <w:lsdException w:name="List Table 5 Dark Accent 1" w:uiPriority="50"/>
-    <w:lsdException w:name="List Table 6 Colorful Accent 1" w:uiPriority="51"/>
-    <w:lsdException w:name="List Table 7 Colorful Accent 1" w:uiPriority="52"/>
-    <w:lsdException w:name="List Table 1 Light Accent 2" w:uiPriority="46"/>
-    <w:lsdException w:name="List Table 2 Accent 2" w:uiPriority="47"/>
-    <w:lsdException w:name="List Table 3 Accent 2" w:uiPriority="48"/>
-    <w:lsdException w:name="List Table 4 Accent 2" w:uiPriority="49"/>
-    <w:lsdException w:name="List Table 5 Dark Accent 2" w:uiPriority="50"/>
-    <w:lsdException w:name="List Table 6 Colorful Accent 2" w:uiPriority="51"/>
-    <w:lsdException w:name="List Table 7 Colorful Accent 2" w:uiPriority="52"/>
-    <w:lsdException w:name="List Table 1 Light Accent 3" w:uiPriority="46"/>
-    <w:lsdException w:name="List Table 2 Accent 3" w:uiPriority="47"/>
-    <w:lsdException w:name="List Table 3 Accent 3" w:uiPriority="48"/>
-    <w:lsdException w:name="List Table 4 Accent 3" w:uiPriority="49"/>
-    <w:lsdException w:name="List Table 5 Dark Accent 3" w:uiPriority="50"/>
-    <w:lsdException w:name="List Table 6 Colorful Accent 3" w:uiPriority="51"/>
-    <w:lsdException w:name="List Table 7 Colorful Accent 3" w:uiPriority="52"/>
-    <w:lsdException w:name="List Table 1 Light Accent 4" w:uiPriority="46"/>
-    <w:lsdException w:name="List Table 2 Accent 4" w:uiPriority="47"/>
-    <w:lsdException w:name="List Table 3 Accent 4" w:uiPriority="48"/>
-    <w:lsdException w:name="List Table 4 Accent 4" w:uiPriority="49"/>
-    <w:lsdException w:name="List Table 5 Dark Accent 4" w:uiPriority="50"/>
-    <w:lsdException w:name="List Table 6 Colorful Accent 4" w:uiPriority="51"/>
-    <w:lsdException w:name="List Table 7 Colorful Accent 4" w:uiPriority="52"/>
-    <w:lsdException w:name="List Table 1 Light Accent 5" w:uiPriority="46"/>
-    <w:lsdException w:name="List Table 2 Accent 5" w:uiPriority="47"/>
-    <w:lsdException w:name="List Table 3 Accent 5" w:uiPriority="48"/>
-    <w:lsdException w:name="List Table 4 Accent 5" w:uiPriority="49"/>
-    <w:lsdException w:name="List Table 5 Dark Accent 5" w:uiPriority="50"/>
-    <w:lsdException w:name="List Table 6 Colorful Accent 5" w:uiPriority="51"/>
-    <w:lsdException w:name="List Table 7 Colorful Accent 5" w:uiPriority="52"/>
-    <w:lsdException w:name="List Table 1 Light Accent 6" w:uiPriority="46"/>
-    <w:lsdException w:name="List Table 2 Accent 6" w:uiPriority="47"/>
-    <w:lsdException w:name="List Table 3 Accent 6" w:uiPriority="48"/>
-    <w:lsdException w:name="List Table 4 Accent 6" w:uiPriority="49"/>
-    <w:lsdException w:name="List Table 5 Dark Accent 6" w:uiPriority="50"/>
-    <w:lsdException w:name="List Table 6 Colorful Accent 6" w:uiPriority="51"/>
-    <w:lsdException w:name="List Table 7 Colorful Accent 6" w:uiPriority="52"/>
-    <w:lsdException w:name="Mention" w:semiHidden="1" w:unhideWhenUsed="1"/>
-    <w:lsdException w:name="Smart Hyperlink" w:semiHidden="1" w:unhideWhenUsed="1"/>
-    <w:lsdException w:name="Hashtag" w:semiHidden="1" w:unhideWhenUsed="1"/>
-    <w:lsdException w:name="Unresolved Mention" w:semiHidden="1" w:unhideWhenUsed="1"/>
-  </w:latentStyles>
-  <w:style w:type="paragraph" w:default="1" w:styleId="Normal">
-    <w:name w:val="Normal"/>
-    <w:qFormat/>
-  </w:style>
-  <w:style w:type="character" w:default="1" w:styleId="DefaultParagraphFont">
-    <w:name w:val="Default Paragraph Font"/>
-    <w:uiPriority w:val="1"/>
-    <w:semiHidden/>
-    <w:unhideWhenUsed/>
-  </w:style>
-  <w:style w:type="table" w:default="1" w:styleId="TableNormal">
-    <w:name w:val="Normal Table"/>
-    <w:uiPriority w:val="99"/>
-    <w:semiHidden/>
-    <w:unhideWhenUsed/>
-    <w:tblPr>
-      <w:tblInd w:w="0" w:type="dxa"/>
-      <w:tblCellMar>
-        <w:top w:w="0" w:type="dxa"/>
-        <w:left w:w="108" w:type="dxa"/>
-        <w:bottom w:w="0" w:type="dxa"/>
-        <w:right w:w="108" w:type="dxa"/>
-      </w:tblCellMar>
-    </w:tblPr>
-  </w:style>
-  <w:style w:type="numbering" w:default="1" w:styleId="NoList">
-    <w:name w:val="No List"/>
-    <w:uiPriority w:val="99"/>
-    <w:semiHidden/>
-    <w:unhideWhenUsed/>
-  </w:style>
-  <w:style w:type="character" w:styleId="PlaceholderText">
-    <w:name w:val="Placeholder Text"/>
-    <w:basedOn w:val="DefaultParagraphFont"/>
-    <w:semiHidden/>
-    <w:rsid w:val="0045173D"/>
-    <w:rPr>
-      <w:color w:val="808080"/>
-    </w:rPr>
-  </w:style>
-</w:styles>
-</file>
-
-<file path=word/glossary/webSettings.xml><?xml version="1.0" encoding="utf-8"?>
-<w:webSettings xmlns:mc="http://schemas.openxmlformats.org/markup-compatibility/2006" xmlns:r="http://schemas.openxmlformats.org/officeDocument/2006/relationships" xmlns:w="http://schemas.openxmlformats.org/wordprocessingml/2006/main" xmlns:w14="http://schemas.microsoft.com/office/word/2010/wordml" xmlns:w15="http://schemas.microsoft.com/office/word/2012/wordml" xmlns:w16cid="http://schemas.microsoft.com/office/word/2016/wordml/cid" xmlns:w16se="http://schemas.microsoft.com/office/word/2015/wordml/symex" mc:Ignorable="w14 w15 w16se w16cid">
-  <w:optimizeForBrowser/>
-  <w:allowPNG/>
-</w:webSettings>
 </file>
 
 <file path=word/theme/theme1.xml><?xml version="1.0" encoding="utf-8"?>
@@ -5399,7 +4998,7 @@
 </file>
 
 <file path=customXml/itemProps1.xml><?xml version="1.0" encoding="utf-8"?>
-<ds:datastoreItem xmlns:ds="http://schemas.openxmlformats.org/officeDocument/2006/customXml" ds:itemID="{757CC19B-7C3A-4975-ABDB-7B796E61B70B}">
+<ds:datastoreItem xmlns:ds="http://schemas.openxmlformats.org/officeDocument/2006/customXml" ds:itemID="{C47F4E06-6B3C-4F23-8715-7AE4B594077C}">
   <ds:schemaRefs>
     <ds:schemaRef ds:uri="http://schemas.openxmlformats.org/officeDocument/2006/bibliography"/>
   </ds:schemaRefs>

</xml_diff>

<commit_message>
Finished Experiment section, proof read, Fixed Figure bug by removing text boxes
</commit_message>
<xml_diff>
--- a/PHD_Project/LaBr_FWHM_Report.docx
+++ b/PHD_Project/LaBr_FWHM_Report.docx
@@ -1,6 +1,6 @@
 
 <file path=word/document.xml><?xml version="1.0" encoding="utf-8"?>
-<w:document xmlns:wpc="http://schemas.microsoft.com/office/word/2010/wordprocessingCanvas" xmlns:cx="http://schemas.microsoft.com/office/drawing/2014/chartex" xmlns:cx1="http://schemas.microsoft.com/office/drawing/2015/9/8/chartex" xmlns:cx2="http://schemas.microsoft.com/office/drawing/2015/10/21/chartex" xmlns:cx3="http://schemas.microsoft.com/office/drawing/2016/5/9/chartex" xmlns:cx4="http://schemas.microsoft.com/office/drawing/2016/5/10/chartex" xmlns:cx5="http://schemas.microsoft.com/office/drawing/2016/5/11/chartex" xmlns:cx6="http://schemas.microsoft.com/office/drawing/2016/5/12/chartex" xmlns:cx7="http://schemas.microsoft.com/office/drawing/2016/5/13/chartex" xmlns:cx8="http://schemas.microsoft.com/office/drawing/2016/5/14/chartex" xmlns:mc="http://schemas.openxmlformats.org/markup-compatibility/2006" xmlns:aink="http://schemas.microsoft.com/office/drawing/2016/ink" xmlns:am3d="http://schemas.microsoft.com/office/drawing/2017/model3d" xmlns:o="urn:schemas-microsoft-com:office:office" xmlns:r="http://schemas.openxmlformats.org/officeDocument/2006/relationships" xmlns:m="http://schemas.openxmlformats.org/officeDocument/2006/math" xmlns:v="urn:schemas-microsoft-com:vml" xmlns:wp14="http://schemas.microsoft.com/office/word/2010/wordprocessingDrawing" xmlns:wp="http://schemas.openxmlformats.org/drawingml/2006/wordprocessingDrawing" xmlns:w10="urn:schemas-microsoft-com:office:word" xmlns:w="http://schemas.openxmlformats.org/wordprocessingml/2006/main" xmlns:w14="http://schemas.microsoft.com/office/word/2010/wordml" xmlns:w15="http://schemas.microsoft.com/office/word/2012/wordml" xmlns:w16cid="http://schemas.microsoft.com/office/word/2016/wordml/cid" xmlns:w16se="http://schemas.microsoft.com/office/word/2015/wordml/symex" xmlns:wpg="http://schemas.microsoft.com/office/word/2010/wordprocessingGroup" xmlns:wpi="http://schemas.microsoft.com/office/word/2010/wordprocessingInk" xmlns:wne="http://schemas.microsoft.com/office/word/2006/wordml" xmlns:wps="http://schemas.microsoft.com/office/word/2010/wordprocessingShape" mc:Ignorable="w14 w15 w16se w16cid wp14">
+<w:document xmlns:wpc="http://schemas.microsoft.com/office/word/2010/wordprocessingCanvas" xmlns:mc="http://schemas.openxmlformats.org/markup-compatibility/2006" xmlns:o="urn:schemas-microsoft-com:office:office" xmlns:r="http://schemas.openxmlformats.org/officeDocument/2006/relationships" xmlns:m="http://schemas.openxmlformats.org/officeDocument/2006/math" xmlns:v="urn:schemas-microsoft-com:vml" xmlns:wp14="http://schemas.microsoft.com/office/word/2010/wordprocessingDrawing" xmlns:wp="http://schemas.openxmlformats.org/drawingml/2006/wordprocessingDrawing" xmlns:w10="urn:schemas-microsoft-com:office:word" xmlns:w="http://schemas.openxmlformats.org/wordprocessingml/2006/main" xmlns:w14="http://schemas.microsoft.com/office/word/2010/wordml" xmlns:w15="http://schemas.microsoft.com/office/word/2012/wordml" xmlns:wpg="http://schemas.microsoft.com/office/word/2010/wordprocessingGroup" xmlns:wpi="http://schemas.microsoft.com/office/word/2010/wordprocessingInk" xmlns:wne="http://schemas.microsoft.com/office/word/2006/wordml" xmlns:wps="http://schemas.microsoft.com/office/word/2010/wordprocessingShape" mc:Ignorable="w14 w15 wp14">
   <w:body>
     <w:p>
       <w:pPr>
@@ -18,14 +18,12 @@
       <w:r>
         <w:t xml:space="preserve">. </w:t>
       </w:r>
-      <w:proofErr w:type="spellStart"/>
       <w:r>
         <w:t>Torzill</w:t>
       </w:r>
       <w:r>
         <w:t>i</w:t>
       </w:r>
-      <w:proofErr w:type="spellEnd"/>
     </w:p>
     <w:p>
       <w:pPr>
@@ -420,7 +418,13 @@
         <w:t xml:space="preserve">The sources </w:t>
       </w:r>
       <w:r>
-        <w:t xml:space="preserve">for this experiment are Europium 152, Sodium 22, Cesium 137, and Cobalt 60 with gamma energies of interest of 344.4 </w:t>
+        <w:t xml:space="preserve">for this experiment are Europium 152, Sodium 22, Cesium 137, and Cobalt 60 with gamma energies of interest </w:t>
+      </w:r>
+      <w:r>
+        <w:t xml:space="preserve">at </w:t>
+      </w:r>
+      <w:r>
+        <w:t xml:space="preserve">344.4 </w:t>
       </w:r>
       <w:proofErr w:type="spellStart"/>
       <w:r>
@@ -460,7 +464,13 @@
       </w:r>
       <w:proofErr w:type="spellEnd"/>
       <w:r>
-        <w:t xml:space="preserve"> peak from Co-60 was cannot be used as effectively because the Compton edge from the 1332 </w:t>
+        <w:t xml:space="preserve"> peak from Co-60 </w:t>
+      </w:r>
+      <w:r>
+        <w:t>was not</w:t>
+      </w:r>
+      <w:r>
+        <w:t xml:space="preserve"> used because the Compton edge from the 1332 </w:t>
       </w:r>
       <w:proofErr w:type="spellStart"/>
       <w:r>
@@ -1179,37 +1189,189 @@
         <w:pStyle w:val="Text"/>
       </w:pPr>
       <w:r>
-        <w:t xml:space="preserve">The testing includes the setup of a NIM general purpose detection system. After the system is setup, a counting experiment is performed using </w:t>
+        <w:t xml:space="preserve">The </w:t>
+      </w:r>
+      <w:r>
+        <w:t>experiment</w:t>
+      </w:r>
+      <w:r>
+        <w:t xml:space="preserve"> includes the setup of a NIM general purpose detection system. After the system is setup, a counting experiment is performed using </w:t>
       </w:r>
       <w:r>
         <w:t xml:space="preserve">Cesium 137, Cobalt 60, Sodium </w:t>
       </w:r>
+      <w:r>
+        <w:lastRenderedPageBreak/>
+        <w:t xml:space="preserve">22, and Europium 152 as sources. These were chosen since the </w:t>
+      </w:r>
+      <w:proofErr w:type="gramStart"/>
+      <w:r>
+        <w:t>expected</w:t>
+      </w:r>
+      <w:proofErr w:type="gramEnd"/>
+      <w:r>
+        <w:t xml:space="preserve"> peaks that were collected are easily separated from the others and are easily </w:t>
+      </w:r>
+      <w:r>
+        <w:t xml:space="preserve">separated from their respective </w:t>
+      </w:r>
+      <w:r>
+        <w:t>Compton</w:t>
+      </w:r>
+      <w:r>
+        <w:t xml:space="preserve"> edges and back scatter.</w:t>
+      </w:r>
+      <w:r>
+        <w:t xml:space="preserve"> </w:t>
+      </w:r>
+    </w:p>
+    <w:p>
+      <w:pPr>
+        <w:pStyle w:val="Text"/>
+      </w:pPr>
+      <w:r>
+        <w:t xml:space="preserve">The system set up used was a High Voltage Bias connected to the </w:t>
+      </w:r>
+      <w:r>
+        <w:t>LaBr</w:t>
+      </w:r>
+      <w:r>
+        <w:rPr>
+          <w:vertAlign w:val="subscript"/>
+        </w:rPr>
+        <w:t>3</w:t>
+      </w:r>
+      <w:r>
+        <w:t>detector</w:t>
+      </w:r>
+      <w:r>
+        <w:t xml:space="preserve"> which was then connected to the </w:t>
+      </w:r>
+      <w:r>
+        <w:t>ORTEC 113 P</w:t>
+      </w:r>
+      <w:r>
+        <w:t xml:space="preserve">reamplifier and </w:t>
+      </w:r>
+      <w:r>
+        <w:t>572 L</w:t>
+      </w:r>
+      <w:r>
+        <w:t xml:space="preserve">inear </w:t>
+      </w:r>
+      <w:r>
+        <w:t>A</w:t>
+      </w:r>
+      <w:r>
+        <w:t xml:space="preserve">mplifier. Data was acquired by connecting to the </w:t>
+      </w:r>
+      <w:proofErr w:type="spellStart"/>
+      <w:r>
+        <w:t>Oscope</w:t>
+      </w:r>
+      <w:proofErr w:type="spellEnd"/>
+      <w:r>
+        <w:t xml:space="preserve"> to confirm a working setup and </w:t>
+      </w:r>
+      <w:r>
+        <w:t>the 926 ADCAM MCA</w:t>
+      </w:r>
+      <w:r>
+        <w:t xml:space="preserve"> so that Gamma Vision could be used to collect the spectrum. For the linear amplifier the fine gain was set to 1.155, the course gain was set to 200, the shaping time was set to 2 microseconds, the switch was set to NEG, BLR to Auto, Delay was flipped down, and output was UNI. The HV Bias was set to roughly 750 volt</w:t>
+      </w:r>
+      <w:r>
+        <w:t>s. Gamma Vision was set to run continuously and the conversion gain was set to the maximum, 8192, since a smooth spectrum was wanted and time was not an issue.</w:t>
+      </w:r>
+    </w:p>
+    <w:p>
+      <w:pPr>
+        <w:pStyle w:val="Text"/>
+        <w:ind w:firstLine="0"/>
+      </w:pPr>
+      <w:r>
+        <w:tab/>
+      </w:r>
+      <w:r>
+        <w:t>Spectrums were created individually and once captured were cleared before starting on the next source. Sources were placed at the minimum distance to register as many hits without exceeding a two percent dead time. The setup was run for the entire duration with nearly constant detector use. The duration to collect data for the spectrum varied by source due to each source’s unique activity and how easily identifiable the peaks of interest were.</w:t>
+      </w:r>
+    </w:p>
+    <w:p>
+      <w:pPr>
+        <w:pStyle w:val="Heading1"/>
+      </w:pPr>
+      <w:r>
+        <w:t xml:space="preserve">Results and Discussion </w:t>
+      </w:r>
+    </w:p>
+    <w:p>
+      <w:pPr>
+        <w:pStyle w:val="Text"/>
+      </w:pPr>
+      <w:r>
+        <w:t xml:space="preserve">The </w:t>
+      </w:r>
+      <w:r>
+        <w:t>spectrum for each source is shown in Figure</w:t>
+      </w:r>
+      <w:r>
+        <w:t>s</w:t>
+      </w:r>
+      <w:r>
+        <w:t xml:space="preserve"> 1</w:t>
+      </w:r>
+      <w:r>
+        <w:t xml:space="preserve"> through 4</w:t>
+      </w:r>
+      <w:r>
+        <w:t xml:space="preserve">. Each spectrum was collected until a standard deviation within the peak could be calculated. </w:t>
+      </w:r>
+      <w:r>
+        <w:t xml:space="preserve">The </w:t>
+      </w:r>
+      <w:proofErr w:type="spellStart"/>
+      <w:r>
+        <w:t>gaussian</w:t>
+      </w:r>
+      <w:proofErr w:type="spellEnd"/>
+      <w:r>
+        <w:t xml:space="preserve"> fit for each of the spectrums is highlighted in blue, or can be seen as the solid line. The Co-60 spectrum uses half of the </w:t>
+      </w:r>
+      <w:proofErr w:type="spellStart"/>
+      <w:r>
+        <w:t>gaussian</w:t>
+      </w:r>
+      <w:proofErr w:type="spellEnd"/>
+      <w:r>
+        <w:t xml:space="preserve"> fit as the other side is hidden in the dataset.   </w:t>
+      </w:r>
+    </w:p>
+    <w:p>
+      <w:pPr>
+        <w:pStyle w:val="Text"/>
+      </w:pPr>
+      <w:bookmarkStart w:id="2" w:name="_GoBack"/>
+      <w:bookmarkEnd w:id="2"/>
+    </w:p>
+    <w:p>
+      <w:pPr>
+        <w:pStyle w:val="FootnoteText"/>
+        <w:ind w:firstLine="0"/>
+      </w:pPr>
       <w:r>
         <w:rPr>
           <w:noProof/>
         </w:rPr>
-        <w:lastRenderedPageBreak/>
         <w:drawing>
-          <wp:anchor distT="0" distB="0" distL="114300" distR="114300" simplePos="0" relativeHeight="251677696" behindDoc="0" locked="0" layoutInCell="1" allowOverlap="1" wp14:anchorId="5769C080" wp14:editId="2CA2F58D">
-            <wp:simplePos x="0" y="0"/>
-            <wp:positionH relativeFrom="column">
-              <wp:posOffset>3378200</wp:posOffset>
-            </wp:positionH>
-            <wp:positionV relativeFrom="paragraph">
-              <wp:posOffset>0</wp:posOffset>
-            </wp:positionV>
-            <wp:extent cx="3254375" cy="2316480"/>
-            <wp:effectExtent l="0" t="0" r="3175" b="7620"/>
-            <wp:wrapSquare wrapText="bothSides"/>
-            <wp:docPr id="21" name="Picture 21"/>
-            <wp:cNvGraphicFramePr>
-              <a:graphicFrameLocks xmlns:a="http://schemas.openxmlformats.org/drawingml/2006/main" noChangeAspect="1"/>
-            </wp:cNvGraphicFramePr>
+          <wp:inline distT="0" distB="0" distL="0" distR="0" wp14:anchorId="6799402C" wp14:editId="7D3FD57C">
+            <wp:extent cx="2943860" cy="1915064"/>
+            <wp:effectExtent l="0" t="0" r="0" b="9525"/>
+            <wp:docPr id="44" name="Picture 44"/>
+            <wp:cNvGraphicFramePr/>
             <a:graphic xmlns:a="http://schemas.openxmlformats.org/drawingml/2006/main">
               <a:graphicData uri="http://schemas.openxmlformats.org/drawingml/2006/picture">
                 <pic:pic xmlns:pic="http://schemas.openxmlformats.org/drawingml/2006/picture">
                   <pic:nvPicPr>
-                    <pic:cNvPr id="1" name=""/>
+                    <pic:cNvPr id="1" name="Picture 1"/>
                     <pic:cNvPicPr/>
                   </pic:nvPicPr>
                   <pic:blipFill>
@@ -1221,7 +1383,7 @@
                   <pic:spPr>
                     <a:xfrm>
                       <a:off x="0" y="0"/>
-                      <a:ext cx="3254375" cy="2316480"/>
+                      <a:ext cx="2953609" cy="1921406"/>
                     </a:xfrm>
                     <a:prstGeom prst="rect">
                       <a:avLst/>
@@ -1230,227 +1392,58 @@
                 </pic:pic>
               </a:graphicData>
             </a:graphic>
-            <wp14:sizeRelH relativeFrom="page">
-              <wp14:pctWidth>0</wp14:pctWidth>
-            </wp14:sizeRelH>
-            <wp14:sizeRelV relativeFrom="page">
-              <wp14:pctHeight>0</wp14:pctHeight>
-            </wp14:sizeRelV>
-          </wp:anchor>
+          </wp:inline>
         </w:drawing>
       </w:r>
-      <w:r>
-        <w:t xml:space="preserve">22, and Europium 152 as sources. These were chosen since the expected peaks that were collected are easily separated from the others and are easily </w:t>
-      </w:r>
-      <w:r>
-        <w:t xml:space="preserve">separated from their respective </w:t>
-      </w:r>
-      <w:r>
-        <w:t>Compton</w:t>
-      </w:r>
-      <w:r>
-        <w:t xml:space="preserve"> edges and back scatter.</w:t>
-      </w:r>
-      <w:r>
-        <w:t xml:space="preserve"> </w:t>
+    </w:p>
+    <w:p>
+      <w:pPr>
+        <w:pStyle w:val="FootnoteText"/>
+        <w:ind w:firstLine="0"/>
+      </w:pPr>
+      <w:r>
+        <w:t xml:space="preserve">Fig. 1.  Collected Gamma Spectrum for Eu-152 </w:t>
+      </w:r>
+      <w:proofErr w:type="spellStart"/>
+      <w:r>
+        <w:t>Photopeak</w:t>
+      </w:r>
+      <w:proofErr w:type="spellEnd"/>
+      <w:r>
+        <w:t xml:space="preserve">. </w:t>
       </w:r>
     </w:p>
     <w:p>
       <w:pPr>
         <w:pStyle w:val="Text"/>
+        <w:jc w:val="center"/>
+      </w:pPr>
+    </w:p>
+    <w:p>
+      <w:pPr>
+        <w:pStyle w:val="Text"/>
+      </w:pPr>
+    </w:p>
+    <w:p>
+      <w:pPr>
+        <w:pStyle w:val="FootnoteText"/>
         <w:ind w:firstLine="0"/>
-      </w:pPr>
-      <w:r>
-        <w:tab/>
-      </w:r>
-      <w:r>
-        <w:t>A LaBr</w:t>
-      </w:r>
-      <w:r>
-        <w:rPr>
-          <w:vertAlign w:val="subscript"/>
-        </w:rPr>
-        <w:t>3</w:t>
-      </w:r>
-      <w:r>
-        <w:t>detector was used to register the gammas and a MCB with Gamma Vision was used to create the spectrums individually. Sources were placed as close to the detector as possible without causing the dead time to exceed two percent.</w:t>
-      </w:r>
-      <w:r>
-        <w:t xml:space="preserve"> Each source was </w:t>
-      </w:r>
-      <w:proofErr w:type="gramStart"/>
-      <w:r>
-        <w:t>ran</w:t>
-      </w:r>
-      <w:proofErr w:type="gramEnd"/>
-      <w:r>
-        <w:t xml:space="preserve"> on its own and the set up was used for the entire duration without stopping for more than a few minutes.</w:t>
-      </w:r>
-      <w:r>
-        <w:t xml:space="preserve"> The time ran to collect each sources spectrum was varied since each source was different in how quickly the relevant peak could be identified. Gamma Vision was set to use its max </w:t>
-      </w:r>
-      <w:proofErr w:type="gramStart"/>
-      <w:r>
-        <w:t>amount</w:t>
-      </w:r>
-      <w:proofErr w:type="gramEnd"/>
-      <w:r>
-        <w:t xml:space="preserve"> of channels (8192).</w:t>
-      </w:r>
-    </w:p>
-    <w:p>
-      <w:pPr>
-        <w:pStyle w:val="Heading1"/>
-      </w:pPr>
-      <w:r>
-        <w:rPr>
-          <w:noProof/>
-        </w:rPr>
-        <mc:AlternateContent>
-          <mc:Choice Requires="wps">
-            <w:drawing>
-              <wp:anchor distT="0" distB="0" distL="114300" distR="114300" simplePos="0" relativeHeight="251681792" behindDoc="0" locked="0" layoutInCell="1" allowOverlap="1" wp14:anchorId="35256122" wp14:editId="6A6CD8A9">
-                <wp:simplePos x="0" y="0"/>
-                <wp:positionH relativeFrom="margin">
-                  <wp:posOffset>3380559</wp:posOffset>
-                </wp:positionH>
-                <wp:positionV relativeFrom="paragraph">
-                  <wp:posOffset>208733</wp:posOffset>
-                </wp:positionV>
-                <wp:extent cx="2941320" cy="228600"/>
-                <wp:effectExtent l="0" t="0" r="0" b="0"/>
-                <wp:wrapTopAndBottom/>
-                <wp:docPr id="19" name="Text Box 19"/>
-                <wp:cNvGraphicFramePr/>
-                <a:graphic xmlns:a="http://schemas.openxmlformats.org/drawingml/2006/main">
-                  <a:graphicData uri="http://schemas.microsoft.com/office/word/2010/wordprocessingShape">
-                    <wps:wsp>
-                      <wps:cNvSpPr txBox="1"/>
-                      <wps:spPr>
-                        <a:xfrm>
-                          <a:off x="0" y="0"/>
-                          <a:ext cx="2941320" cy="228600"/>
-                        </a:xfrm>
-                        <a:prstGeom prst="rect">
-                          <a:avLst/>
-                        </a:prstGeom>
-                        <a:solidFill>
-                          <a:prstClr val="white"/>
-                        </a:solidFill>
-                        <a:ln>
-                          <a:noFill/>
-                        </a:ln>
-                      </wps:spPr>
-                      <wps:txbx>
-                        <w:txbxContent>
-                          <w:p>
-                            <w:pPr>
-                              <w:pStyle w:val="FootnoteText"/>
-                              <w:ind w:firstLine="0"/>
-                            </w:pPr>
-                            <w:r>
-                              <w:t xml:space="preserve">Fig. 3.  Collected Gamma Spectrum for Cs-137 Photopeak.  </w:t>
-                            </w:r>
-                          </w:p>
-                          <w:p>
-                            <w:pPr>
-                              <w:pStyle w:val="Caption"/>
-                              <w:rPr>
-                                <w:noProof/>
-                                <w:sz w:val="20"/>
-                                <w:szCs w:val="20"/>
-                              </w:rPr>
-                            </w:pPr>
-                          </w:p>
-                        </w:txbxContent>
-                      </wps:txbx>
-                      <wps:bodyPr rot="0" spcFirstLastPara="0" vertOverflow="overflow" horzOverflow="overflow" vert="horz" wrap="square" lIns="0" tIns="0" rIns="0" bIns="0" numCol="1" spcCol="0" rtlCol="0" fromWordArt="0" anchor="t" anchorCtr="0" forceAA="0" compatLnSpc="1">
-                        <a:prstTxWarp prst="textNoShape">
-                          <a:avLst/>
-                        </a:prstTxWarp>
-                        <a:noAutofit/>
-                      </wps:bodyPr>
-                    </wps:wsp>
-                  </a:graphicData>
-                </a:graphic>
-                <wp14:sizeRelH relativeFrom="margin">
-                  <wp14:pctWidth>0</wp14:pctWidth>
-                </wp14:sizeRelH>
-                <wp14:sizeRelV relativeFrom="margin">
-                  <wp14:pctHeight>0</wp14:pctHeight>
-                </wp14:sizeRelV>
-              </wp:anchor>
-            </w:drawing>
-          </mc:Choice>
-          <mc:Fallback>
-            <w:pict>
-              <v:shapetype w14:anchorId="35256122" id="_x0000_t202" coordsize="21600,21600" o:spt="202" path="m,l,21600r21600,l21600,xe">
-                <v:stroke joinstyle="miter"/>
-                <v:path gradientshapeok="t" o:connecttype="rect"/>
-              </v:shapetype>
-              <v:shape id="Text Box 19" o:spid="_x0000_s1026" type="#_x0000_t202" style="position:absolute;left:0;text-align:left;margin-left:266.2pt;margin-top:16.45pt;width:231.6pt;height:18pt;z-index:251681792;visibility:visible;mso-wrap-style:square;mso-width-percent:0;mso-height-percent:0;mso-wrap-distance-left:9pt;mso-wrap-distance-top:0;mso-wrap-distance-right:9pt;mso-wrap-distance-bottom:0;mso-position-horizontal:absolute;mso-position-horizontal-relative:margin;mso-position-vertical:absolute;mso-position-vertical-relative:text;mso-width-percent:0;mso-height-percent:0;mso-width-relative:margin;mso-height-relative:margin;v-text-anchor:top" o:gfxdata="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" stroked="f">
-                <v:textbox inset="0,0,0,0">
-                  <w:txbxContent>
-                    <w:p>
-                      <w:pPr>
-                        <w:pStyle w:val="FootnoteText"/>
-                        <w:ind w:firstLine="0"/>
-                      </w:pPr>
-                      <w:r>
-                        <w:t xml:space="preserve">Fig. 3.  Collected Gamma Spectrum for Cs-137 Photopeak.  </w:t>
-                      </w:r>
-                    </w:p>
-                    <w:p>
-                      <w:pPr>
-                        <w:pStyle w:val="Caption"/>
-                        <w:rPr>
-                          <w:noProof/>
-                          <w:sz w:val="20"/>
-                          <w:szCs w:val="20"/>
-                        </w:rPr>
-                      </w:pPr>
-                    </w:p>
-                  </w:txbxContent>
-                </v:textbox>
-                <w10:wrap type="topAndBottom" anchorx="margin"/>
-              </v:shape>
-            </w:pict>
-          </mc:Fallback>
-        </mc:AlternateContent>
-      </w:r>
-      <w:r>
-        <w:t xml:space="preserve">Results and Discussion </w:t>
-      </w:r>
-    </w:p>
-    <w:p>
-      <w:pPr>
-        <w:pStyle w:val="Text"/>
       </w:pPr>
       <w:r>
         <w:rPr>
           <w:noProof/>
         </w:rPr>
         <w:drawing>
-          <wp:anchor distT="0" distB="0" distL="114300" distR="114300" simplePos="0" relativeHeight="251676672" behindDoc="0" locked="0" layoutInCell="1" allowOverlap="1" wp14:anchorId="0888DD40" wp14:editId="19AA2118">
-            <wp:simplePos x="0" y="0"/>
-            <wp:positionH relativeFrom="margin">
-              <wp:align>right</wp:align>
-            </wp:positionH>
-            <wp:positionV relativeFrom="paragraph">
-              <wp:posOffset>95069</wp:posOffset>
-            </wp:positionV>
-            <wp:extent cx="3225165" cy="2273300"/>
-            <wp:effectExtent l="0" t="0" r="0" b="0"/>
-            <wp:wrapSquare wrapText="bothSides"/>
-            <wp:docPr id="20" name="Picture 20"/>
-            <wp:cNvGraphicFramePr>
-              <a:graphicFrameLocks xmlns:a="http://schemas.openxmlformats.org/drawingml/2006/main" noChangeAspect="1"/>
-            </wp:cNvGraphicFramePr>
+          <wp:inline distT="0" distB="0" distL="0" distR="0" wp14:anchorId="738F98EC" wp14:editId="66EA926A">
+            <wp:extent cx="2943860" cy="2003425"/>
+            <wp:effectExtent l="0" t="0" r="8890" b="0"/>
+            <wp:docPr id="25" name="Picture 25"/>
+            <wp:cNvGraphicFramePr/>
             <a:graphic xmlns:a="http://schemas.openxmlformats.org/drawingml/2006/main">
               <a:graphicData uri="http://schemas.openxmlformats.org/drawingml/2006/picture">
                 <pic:pic xmlns:pic="http://schemas.openxmlformats.org/drawingml/2006/picture">
                   <pic:nvPicPr>
-                    <pic:cNvPr id="1" name=""/>
+                    <pic:cNvPr id="14" name="Picture 14"/>
                     <pic:cNvPicPr/>
                   </pic:nvPicPr>
                   <pic:blipFill>
@@ -1462,7 +1455,7 @@
                   <pic:spPr>
                     <a:xfrm>
                       <a:off x="0" y="0"/>
-                      <a:ext cx="3225165" cy="2273300"/>
+                      <a:ext cx="2943860" cy="2003425"/>
                     </a:xfrm>
                     <a:prstGeom prst="rect">
                       <a:avLst/>
@@ -1471,178 +1464,58 @@
                 </pic:pic>
               </a:graphicData>
             </a:graphic>
-            <wp14:sizeRelH relativeFrom="page">
-              <wp14:pctWidth>0</wp14:pctWidth>
-            </wp14:sizeRelH>
-            <wp14:sizeRelV relativeFrom="page">
-              <wp14:pctHeight>0</wp14:pctHeight>
-            </wp14:sizeRelV>
-          </wp:anchor>
+          </wp:inline>
         </w:drawing>
       </w:r>
-      <w:r>
-        <w:t xml:space="preserve">The </w:t>
-      </w:r>
-      <w:r>
-        <w:t>spectrum for each source is shown in Figure</w:t>
-      </w:r>
-      <w:r>
-        <w:t>s</w:t>
-      </w:r>
-      <w:r>
-        <w:t xml:space="preserve"> 1</w:t>
-      </w:r>
-      <w:r>
-        <w:t xml:space="preserve"> through 4</w:t>
-      </w:r>
-      <w:r>
-        <w:t xml:space="preserve">. Each spectrum was collected until a standard deviation within the peak could be calculated. </w:t>
-      </w:r>
-      <w:r>
-        <w:t xml:space="preserve">The gaussian fit for each of the spectrums is highlighted in blue, or can be seen as the solid line. The Co-60 spectrum uses half of the gaussian fit as the other side is hidden in the dataset.   </w:t>
-      </w:r>
-    </w:p>
-    <w:p>
-      <w:pPr>
-        <w:pStyle w:val="Text"/>
-      </w:pPr>
-      <w:r>
+    </w:p>
+    <w:p>
+      <w:pPr>
+        <w:pStyle w:val="FootnoteText"/>
+        <w:ind w:firstLine="0"/>
+      </w:pPr>
+      <w:r>
+        <w:t xml:space="preserve">Fig. 2.  Collected Gamma Spectrum for Na-22 </w:t>
+      </w:r>
+      <w:proofErr w:type="spellStart"/>
+      <w:r>
+        <w:t>Photopeak</w:t>
+      </w:r>
+      <w:proofErr w:type="spellEnd"/>
+      <w:r>
+        <w:t xml:space="preserve">.  </w:t>
+      </w:r>
+    </w:p>
+    <w:p>
+      <w:pPr>
+        <w:pStyle w:val="FootnoteText"/>
+        <w:ind w:firstLine="0"/>
         <w:rPr>
           <w:noProof/>
+          <w:sz w:val="20"/>
+          <w:szCs w:val="20"/>
         </w:rPr>
-        <mc:AlternateContent>
-          <mc:Choice Requires="wps">
-            <w:drawing>
-              <wp:anchor distT="0" distB="0" distL="114300" distR="114300" simplePos="0" relativeHeight="251671552" behindDoc="0" locked="0" layoutInCell="1" allowOverlap="1" wp14:anchorId="3F001529" wp14:editId="5634E855">
-                <wp:simplePos x="0" y="0"/>
-                <wp:positionH relativeFrom="column">
-                  <wp:posOffset>3378835</wp:posOffset>
-                </wp:positionH>
-                <wp:positionV relativeFrom="paragraph">
-                  <wp:posOffset>1462223</wp:posOffset>
-                </wp:positionV>
-                <wp:extent cx="2941320" cy="206375"/>
-                <wp:effectExtent l="0" t="0" r="0" b="3175"/>
-                <wp:wrapTopAndBottom/>
-                <wp:docPr id="16" name="Text Box 16"/>
-                <wp:cNvGraphicFramePr/>
-                <a:graphic xmlns:a="http://schemas.openxmlformats.org/drawingml/2006/main">
-                  <a:graphicData uri="http://schemas.microsoft.com/office/word/2010/wordprocessingShape">
-                    <wps:wsp>
-                      <wps:cNvSpPr txBox="1"/>
-                      <wps:spPr>
-                        <a:xfrm>
-                          <a:off x="0" y="0"/>
-                          <a:ext cx="2941320" cy="206375"/>
-                        </a:xfrm>
-                        <a:prstGeom prst="rect">
-                          <a:avLst/>
-                        </a:prstGeom>
-                        <a:solidFill>
-                          <a:prstClr val="white"/>
-                        </a:solidFill>
-                        <a:ln>
-                          <a:noFill/>
-                        </a:ln>
-                      </wps:spPr>
-                      <wps:txbx>
-                        <w:txbxContent>
-                          <w:p>
-                            <w:pPr>
-                              <w:pStyle w:val="FootnoteText"/>
-                              <w:ind w:firstLine="0"/>
-                            </w:pPr>
-                            <w:r>
-                              <w:t xml:space="preserve">Fig. 4.  Collected Gamma Spectrum for Co-60 Photopeak.  </w:t>
-                            </w:r>
-                          </w:p>
-                          <w:p>
-                            <w:pPr>
-                              <w:pStyle w:val="Caption"/>
-                              <w:rPr>
-                                <w:noProof/>
-                                <w:sz w:val="20"/>
-                                <w:szCs w:val="20"/>
-                              </w:rPr>
-                            </w:pPr>
-                          </w:p>
-                        </w:txbxContent>
-                      </wps:txbx>
-                      <wps:bodyPr rot="0" spcFirstLastPara="0" vertOverflow="overflow" horzOverflow="overflow" vert="horz" wrap="square" lIns="0" tIns="0" rIns="0" bIns="0" numCol="1" spcCol="0" rtlCol="0" fromWordArt="0" anchor="t" anchorCtr="0" forceAA="0" compatLnSpc="1">
-                        <a:prstTxWarp prst="textNoShape">
-                          <a:avLst/>
-                        </a:prstTxWarp>
-                        <a:noAutofit/>
-                      </wps:bodyPr>
-                    </wps:wsp>
-                  </a:graphicData>
-                </a:graphic>
-                <wp14:sizeRelH relativeFrom="margin">
-                  <wp14:pctWidth>0</wp14:pctWidth>
-                </wp14:sizeRelH>
-                <wp14:sizeRelV relativeFrom="margin">
-                  <wp14:pctHeight>0</wp14:pctHeight>
-                </wp14:sizeRelV>
-              </wp:anchor>
-            </w:drawing>
-          </mc:Choice>
-          <mc:Fallback>
-            <w:pict>
-              <v:shape w14:anchorId="3F001529" id="Text Box 16" o:spid="_x0000_s1027" type="#_x0000_t202" style="position:absolute;left:0;text-align:left;margin-left:266.05pt;margin-top:115.15pt;width:231.6pt;height:16.25pt;z-index:251671552;visibility:visible;mso-wrap-style:square;mso-width-percent:0;mso-height-percent:0;mso-wrap-distance-left:9pt;mso-wrap-distance-top:0;mso-wrap-distance-right:9pt;mso-wrap-distance-bottom:0;mso-position-horizontal:absolute;mso-position-horizontal-relative:text;mso-position-vertical:absolute;mso-position-vertical-relative:text;mso-width-percent:0;mso-height-percent:0;mso-width-relative:margin;mso-height-relative:margin;v-text-anchor:top" o:gfxdata="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" stroked="f">
-                <v:textbox inset="0,0,0,0">
-                  <w:txbxContent>
-                    <w:p>
-                      <w:pPr>
-                        <w:pStyle w:val="FootnoteText"/>
-                        <w:ind w:firstLine="0"/>
-                      </w:pPr>
-                      <w:r>
-                        <w:t xml:space="preserve">Fig. 4.  Collected Gamma Spectrum for Co-60 Photopeak.  </w:t>
-                      </w:r>
-                    </w:p>
-                    <w:p>
-                      <w:pPr>
-                        <w:pStyle w:val="Caption"/>
-                        <w:rPr>
-                          <w:noProof/>
-                          <w:sz w:val="20"/>
-                          <w:szCs w:val="20"/>
-                        </w:rPr>
-                      </w:pPr>
-                    </w:p>
-                  </w:txbxContent>
-                </v:textbox>
-                <w10:wrap type="topAndBottom"/>
-              </v:shape>
-            </w:pict>
-          </mc:Fallback>
-        </mc:AlternateContent>
-      </w:r>
+      </w:pPr>
+    </w:p>
+    <w:p>
+      <w:pPr>
+        <w:pStyle w:val="FootnoteText"/>
+        <w:ind w:firstLine="0"/>
+      </w:pPr>
       <w:r>
         <w:rPr>
           <w:noProof/>
         </w:rPr>
         <w:drawing>
-          <wp:anchor distT="0" distB="0" distL="114300" distR="114300" simplePos="0" relativeHeight="251687936" behindDoc="0" locked="0" layoutInCell="1" allowOverlap="1" wp14:anchorId="57CEF6B9" wp14:editId="1BFF644E">
-            <wp:simplePos x="0" y="0"/>
-            <wp:positionH relativeFrom="column">
-              <wp:align>right</wp:align>
-            </wp:positionH>
-            <wp:positionV relativeFrom="paragraph">
-              <wp:posOffset>2662282</wp:posOffset>
-            </wp:positionV>
-            <wp:extent cx="3202305" cy="2179320"/>
-            <wp:effectExtent l="0" t="0" r="0" b="0"/>
-            <wp:wrapSquare wrapText="bothSides"/>
-            <wp:docPr id="14" name="Picture 14"/>
-            <wp:cNvGraphicFramePr>
-              <a:graphicFrameLocks xmlns:a="http://schemas.openxmlformats.org/drawingml/2006/main" noChangeAspect="1"/>
-            </wp:cNvGraphicFramePr>
+          <wp:inline distT="0" distB="0" distL="0" distR="0" wp14:anchorId="5D55235E" wp14:editId="263AADBC">
+            <wp:extent cx="2941320" cy="2093595"/>
+            <wp:effectExtent l="0" t="0" r="0" b="1905"/>
+            <wp:docPr id="21" name="Picture 21"/>
+            <wp:cNvGraphicFramePr/>
             <a:graphic xmlns:a="http://schemas.openxmlformats.org/drawingml/2006/main">
               <a:graphicData uri="http://schemas.openxmlformats.org/drawingml/2006/picture">
                 <pic:pic xmlns:pic="http://schemas.openxmlformats.org/drawingml/2006/picture">
                   <pic:nvPicPr>
-                    <pic:cNvPr id="1" name=""/>
+                    <pic:cNvPr id="21" name="Picture 21"/>
                     <pic:cNvPicPr/>
                   </pic:nvPicPr>
                   <pic:blipFill>
@@ -1654,7 +1527,7 @@
                   <pic:spPr>
                     <a:xfrm>
                       <a:off x="0" y="0"/>
-                      <a:ext cx="3202305" cy="2179320"/>
+                      <a:ext cx="2941320" cy="2093595"/>
                     </a:xfrm>
                     <a:prstGeom prst="rect">
                       <a:avLst/>
@@ -1663,164 +1536,51 @@
                 </pic:pic>
               </a:graphicData>
             </a:graphic>
-            <wp14:sizeRelH relativeFrom="page">
-              <wp14:pctWidth>0</wp14:pctWidth>
-            </wp14:sizeRelH>
-            <wp14:sizeRelV relativeFrom="page">
-              <wp14:pctHeight>0</wp14:pctHeight>
-            </wp14:sizeRelV>
-          </wp:anchor>
+          </wp:inline>
         </w:drawing>
       </w:r>
-      <w:r>
-        <w:rPr>
-          <w:noProof/>
-        </w:rPr>
-        <mc:AlternateContent>
-          <mc:Choice Requires="wps">
-            <w:drawing>
-              <wp:anchor distT="0" distB="0" distL="114300" distR="114300" simplePos="0" relativeHeight="251660288" behindDoc="0" locked="0" layoutInCell="1" allowOverlap="1" wp14:anchorId="23E6D07F" wp14:editId="12FB9151">
-                <wp:simplePos x="0" y="0"/>
-                <wp:positionH relativeFrom="column">
-                  <wp:posOffset>31115</wp:posOffset>
-                </wp:positionH>
-                <wp:positionV relativeFrom="paragraph">
-                  <wp:posOffset>2389051</wp:posOffset>
-                </wp:positionV>
-                <wp:extent cx="2994660" cy="251460"/>
-                <wp:effectExtent l="0" t="0" r="0" b="0"/>
-                <wp:wrapTopAndBottom/>
-                <wp:docPr id="7" name="Text Box 7"/>
-                <wp:cNvGraphicFramePr/>
-                <a:graphic xmlns:a="http://schemas.openxmlformats.org/drawingml/2006/main">
-                  <a:graphicData uri="http://schemas.microsoft.com/office/word/2010/wordprocessingShape">
-                    <wps:wsp>
-                      <wps:cNvSpPr txBox="1"/>
-                      <wps:spPr>
-                        <a:xfrm>
-                          <a:off x="0" y="0"/>
-                          <a:ext cx="2994660" cy="251460"/>
-                        </a:xfrm>
-                        <a:prstGeom prst="rect">
-                          <a:avLst/>
-                        </a:prstGeom>
-                        <a:solidFill>
-                          <a:prstClr val="white"/>
-                        </a:solidFill>
-                        <a:ln>
-                          <a:noFill/>
-                        </a:ln>
-                      </wps:spPr>
-                      <wps:txbx>
-                        <w:txbxContent>
-                          <w:p>
-                            <w:pPr>
-                              <w:pStyle w:val="FootnoteText"/>
-                              <w:ind w:firstLine="0"/>
-                            </w:pPr>
-                            <w:r>
-                              <w:t>Fig. 1.  Collected Gamma Spectrum</w:t>
-                            </w:r>
-                            <w:r>
-                              <w:t xml:space="preserve"> for Eu-152 Photopeak. </w:t>
-                            </w:r>
-                            <w:r>
-                              <w:t xml:space="preserve"> </w:t>
-                            </w:r>
-                          </w:p>
-                          <w:p>
-                            <w:pPr>
-                              <w:pStyle w:val="Caption"/>
-                              <w:rPr>
-                                <w:noProof/>
-                                <w:sz w:val="20"/>
-                                <w:szCs w:val="20"/>
-                              </w:rPr>
-                            </w:pPr>
-                          </w:p>
-                        </w:txbxContent>
-                      </wps:txbx>
-                      <wps:bodyPr rot="0" spcFirstLastPara="0" vertOverflow="overflow" horzOverflow="overflow" vert="horz" wrap="square" lIns="0" tIns="0" rIns="0" bIns="0" numCol="1" spcCol="0" rtlCol="0" fromWordArt="0" anchor="t" anchorCtr="0" forceAA="0" compatLnSpc="1">
-                        <a:prstTxWarp prst="textNoShape">
-                          <a:avLst/>
-                        </a:prstTxWarp>
-                        <a:noAutofit/>
-                      </wps:bodyPr>
-                    </wps:wsp>
-                  </a:graphicData>
-                </a:graphic>
-                <wp14:sizeRelH relativeFrom="margin">
-                  <wp14:pctWidth>0</wp14:pctWidth>
-                </wp14:sizeRelH>
-                <wp14:sizeRelV relativeFrom="margin">
-                  <wp14:pctHeight>0</wp14:pctHeight>
-                </wp14:sizeRelV>
-              </wp:anchor>
-            </w:drawing>
-          </mc:Choice>
-          <mc:Fallback>
-            <w:pict>
-              <v:shape w14:anchorId="23E6D07F" id="Text Box 7" o:spid="_x0000_s1028" type="#_x0000_t202" style="position:absolute;left:0;text-align:left;margin-left:2.45pt;margin-top:188.1pt;width:235.8pt;height:19.8pt;z-index:251660288;visibility:visible;mso-wrap-style:square;mso-width-percent:0;mso-height-percent:0;mso-wrap-distance-left:9pt;mso-wrap-distance-top:0;mso-wrap-distance-right:9pt;mso-wrap-distance-bottom:0;mso-position-horizontal:absolute;mso-position-horizontal-relative:text;mso-position-vertical:absolute;mso-position-vertical-relative:text;mso-width-percent:0;mso-height-percent:0;mso-width-relative:margin;mso-height-relative:margin;v-text-anchor:top" o:gfxdata="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" stroked="f">
-                <v:textbox inset="0,0,0,0">
-                  <w:txbxContent>
-                    <w:p>
-                      <w:pPr>
-                        <w:pStyle w:val="FootnoteText"/>
-                        <w:ind w:firstLine="0"/>
-                      </w:pPr>
-                      <w:r>
-                        <w:t>Fig. 1.  Collected Gamma Spectrum</w:t>
-                      </w:r>
-                      <w:r>
-                        <w:t xml:space="preserve"> for Eu-152 Photopeak. </w:t>
-                      </w:r>
-                      <w:r>
-                        <w:t xml:space="preserve"> </w:t>
-                      </w:r>
-                    </w:p>
-                    <w:p>
-                      <w:pPr>
-                        <w:pStyle w:val="Caption"/>
-                        <w:rPr>
-                          <w:noProof/>
-                          <w:sz w:val="20"/>
-                          <w:szCs w:val="20"/>
-                        </w:rPr>
-                      </w:pPr>
-                    </w:p>
-                  </w:txbxContent>
-                </v:textbox>
-                <w10:wrap type="topAndBottom"/>
-              </v:shape>
-            </w:pict>
-          </mc:Fallback>
-        </mc:AlternateContent>
-      </w:r>
+    </w:p>
+    <w:p>
+      <w:pPr>
+        <w:pStyle w:val="FootnoteText"/>
+        <w:ind w:firstLine="0"/>
+      </w:pPr>
+      <w:r>
+        <w:t xml:space="preserve">Fig. 3.  Collected Gamma Spectrum for Cs-137 </w:t>
+      </w:r>
+      <w:proofErr w:type="spellStart"/>
+      <w:r>
+        <w:t>Photopeak</w:t>
+      </w:r>
+      <w:proofErr w:type="spellEnd"/>
+    </w:p>
+    <w:p>
+      <w:pPr>
+        <w:pStyle w:val="Text"/>
+        <w:ind w:firstLine="0"/>
+        <w:jc w:val="center"/>
+      </w:pPr>
+    </w:p>
+    <w:p>
+      <w:pPr>
+        <w:pStyle w:val="FootnoteText"/>
+        <w:ind w:firstLine="0"/>
+      </w:pPr>
       <w:r>
         <w:rPr>
           <w:noProof/>
         </w:rPr>
         <w:drawing>
-          <wp:anchor distT="0" distB="0" distL="114300" distR="114300" simplePos="0" relativeHeight="251686912" behindDoc="0" locked="0" layoutInCell="1" allowOverlap="1" wp14:anchorId="4B916A42" wp14:editId="7335387B">
-            <wp:simplePos x="0" y="0"/>
-            <wp:positionH relativeFrom="column">
-              <wp:align>right</wp:align>
-            </wp:positionH>
-            <wp:positionV relativeFrom="paragraph">
-              <wp:posOffset>167096</wp:posOffset>
-            </wp:positionV>
-            <wp:extent cx="3200400" cy="2238375"/>
-            <wp:effectExtent l="0" t="0" r="0" b="9525"/>
-            <wp:wrapSquare wrapText="bothSides"/>
-            <wp:docPr id="1" name="Picture 1"/>
-            <wp:cNvGraphicFramePr>
-              <a:graphicFrameLocks xmlns:a="http://schemas.openxmlformats.org/drawingml/2006/main" noChangeAspect="1"/>
-            </wp:cNvGraphicFramePr>
+          <wp:inline distT="0" distB="0" distL="0" distR="0" wp14:anchorId="17997ED0" wp14:editId="76A2BA77">
+            <wp:extent cx="2941320" cy="2073275"/>
+            <wp:effectExtent l="0" t="0" r="0" b="3175"/>
+            <wp:docPr id="20" name="Picture 20"/>
+            <wp:cNvGraphicFramePr/>
             <a:graphic xmlns:a="http://schemas.openxmlformats.org/drawingml/2006/main">
               <a:graphicData uri="http://schemas.openxmlformats.org/drawingml/2006/picture">
                 <pic:pic xmlns:pic="http://schemas.openxmlformats.org/drawingml/2006/picture">
                   <pic:nvPicPr>
-                    <pic:cNvPr id="1" name=""/>
+                    <pic:cNvPr id="20" name="Picture 20"/>
                     <pic:cNvPicPr/>
                   </pic:nvPicPr>
                   <pic:blipFill>
@@ -1832,7 +1592,7 @@
                   <pic:spPr>
                     <a:xfrm>
                       <a:off x="0" y="0"/>
-                      <a:ext cx="3200400" cy="2238375"/>
+                      <a:ext cx="2941320" cy="2073275"/>
                     </a:xfrm>
                     <a:prstGeom prst="rect">
                       <a:avLst/>
@@ -1841,14 +1601,25 @@
                 </pic:pic>
               </a:graphicData>
             </a:graphic>
-            <wp14:sizeRelH relativeFrom="page">
-              <wp14:pctWidth>0</wp14:pctWidth>
-            </wp14:sizeRelH>
-            <wp14:sizeRelV relativeFrom="page">
-              <wp14:pctHeight>0</wp14:pctHeight>
-            </wp14:sizeRelV>
-          </wp:anchor>
+          </wp:inline>
         </w:drawing>
+      </w:r>
+    </w:p>
+    <w:p>
+      <w:pPr>
+        <w:pStyle w:val="FootnoteText"/>
+        <w:ind w:firstLine="0"/>
+      </w:pPr>
+      <w:r>
+        <w:t xml:space="preserve">Fig. 4.  Collected Gamma Spectrum for Co-60 </w:t>
+      </w:r>
+      <w:proofErr w:type="spellStart"/>
+      <w:r>
+        <w:t>Photopeak</w:t>
+      </w:r>
+      <w:proofErr w:type="spellEnd"/>
+      <w:r>
+        <w:t xml:space="preserve">.  </w:t>
       </w:r>
     </w:p>
     <w:p>
@@ -1863,9 +1634,19 @@
         <w:pStyle w:val="Text"/>
       </w:pPr>
       <w:r>
-        <w:t xml:space="preserve">The spectrum full energy peak data was fit to the gaussian distribution [3].  The resulting FWHM for Eu-152, Na-22, Cs-137, and Co-60 are 71.99 </w:t>
+        <w:t xml:space="preserve">The spectrum full energy peak data was fit to the </w:t>
       </w:r>
       <w:proofErr w:type="spellStart"/>
+      <w:proofErr w:type="gramStart"/>
+      <w:r>
+        <w:t>gaussian</w:t>
+      </w:r>
+      <w:proofErr w:type="spellEnd"/>
+      <w:proofErr w:type="gramEnd"/>
+      <w:r>
+        <w:t xml:space="preserve"> distribution [3].  The resulting FWHM for Eu-152, Na-22, Cs-137, and Co-60 are 71.99 </w:t>
+      </w:r>
+      <w:proofErr w:type="spellStart"/>
       <w:r>
         <w:t>keV</w:t>
       </w:r>
@@ -1919,7 +1700,11 @@
         <w:pStyle w:val="Text"/>
       </w:pPr>
       <w:r>
-        <w:t xml:space="preserve">The data for the FWHM was fit to the MCNP format with a least square method. The values for the constants a, b, and c are 0.0308, 0.05224, and 0.8186. It is important to note that MCNP has units of MeV. A plot of the MCNP formula for FWHM as a function of gamma energy is shown in Figure </w:t>
+        <w:t xml:space="preserve">The data for the FWHM was fit to the MCNP format with a least square method. The values for the constants a, b, and c are 0.0308, 0.05224, and 0.8186. It is important to note that MCNP </w:t>
+      </w:r>
+      <w:r>
+        <w:lastRenderedPageBreak/>
+        <w:t xml:space="preserve">has units of MeV. A plot of the MCNP formula for FWHM as a function of gamma energy is shown in Figure </w:t>
       </w:r>
       <w:r>
         <w:t>5</w:t>
@@ -1932,142 +1717,6 @@
       <w:pPr>
         <w:pStyle w:val="Text"/>
       </w:pPr>
-      <w:r>
-        <w:rPr>
-          <w:noProof/>
-        </w:rPr>
-        <mc:AlternateContent>
-          <mc:Choice Requires="wps">
-            <w:drawing>
-              <wp:anchor distT="0" distB="0" distL="114300" distR="114300" simplePos="0" relativeHeight="251665408" behindDoc="0" locked="0" layoutInCell="1" allowOverlap="1" wp14:anchorId="471A59BF" wp14:editId="2F3B195A">
-                <wp:simplePos x="0" y="0"/>
-                <wp:positionH relativeFrom="margin">
-                  <wp:align>left</wp:align>
-                </wp:positionH>
-                <wp:positionV relativeFrom="paragraph">
-                  <wp:posOffset>1466396</wp:posOffset>
-                </wp:positionV>
-                <wp:extent cx="2941320" cy="521970"/>
-                <wp:effectExtent l="0" t="0" r="0" b="0"/>
-                <wp:wrapTopAndBottom/>
-                <wp:docPr id="15" name="Text Box 15"/>
-                <wp:cNvGraphicFramePr/>
-                <a:graphic xmlns:a="http://schemas.openxmlformats.org/drawingml/2006/main">
-                  <a:graphicData uri="http://schemas.microsoft.com/office/word/2010/wordprocessingShape">
-                    <wps:wsp>
-                      <wps:cNvSpPr txBox="1"/>
-                      <wps:spPr>
-                        <a:xfrm>
-                          <a:off x="0" y="0"/>
-                          <a:ext cx="2941320" cy="521970"/>
-                        </a:xfrm>
-                        <a:prstGeom prst="rect">
-                          <a:avLst/>
-                        </a:prstGeom>
-                        <a:solidFill>
-                          <a:prstClr val="white"/>
-                        </a:solidFill>
-                        <a:ln>
-                          <a:noFill/>
-                        </a:ln>
-                      </wps:spPr>
-                      <wps:txbx>
-                        <w:txbxContent>
-                          <w:p>
-                            <w:pPr>
-                              <w:pStyle w:val="FootnoteText"/>
-                              <w:ind w:firstLine="0"/>
-                            </w:pPr>
-                            <w:r>
-                              <w:t xml:space="preserve">Fig. </w:t>
-                            </w:r>
-                            <w:r>
-                              <w:t>2</w:t>
-                            </w:r>
-                            <w:r>
-                              <w:t xml:space="preserve">.  Collected Gamma Spectrum for </w:t>
-                            </w:r>
-                            <w:r>
-                              <w:t>Na-22</w:t>
-                            </w:r>
-                            <w:r>
-                              <w:t xml:space="preserve"> Photopeak.  </w:t>
-                            </w:r>
-                          </w:p>
-                          <w:p>
-                            <w:pPr>
-                              <w:pStyle w:val="Caption"/>
-                              <w:rPr>
-                                <w:noProof/>
-                                <w:sz w:val="20"/>
-                                <w:szCs w:val="20"/>
-                              </w:rPr>
-                            </w:pPr>
-                          </w:p>
-                        </w:txbxContent>
-                      </wps:txbx>
-                      <wps:bodyPr rot="0" spcFirstLastPara="0" vertOverflow="overflow" horzOverflow="overflow" vert="horz" wrap="square" lIns="0" tIns="0" rIns="0" bIns="0" numCol="1" spcCol="0" rtlCol="0" fromWordArt="0" anchor="t" anchorCtr="0" forceAA="0" compatLnSpc="1">
-                        <a:prstTxWarp prst="textNoShape">
-                          <a:avLst/>
-                        </a:prstTxWarp>
-                        <a:noAutofit/>
-                      </wps:bodyPr>
-                    </wps:wsp>
-                  </a:graphicData>
-                </a:graphic>
-                <wp14:sizeRelH relativeFrom="margin">
-                  <wp14:pctWidth>0</wp14:pctWidth>
-                </wp14:sizeRelH>
-                <wp14:sizeRelV relativeFrom="margin">
-                  <wp14:pctHeight>0</wp14:pctHeight>
-                </wp14:sizeRelV>
-              </wp:anchor>
-            </w:drawing>
-          </mc:Choice>
-          <mc:Fallback>
-            <w:pict>
-              <v:shape w14:anchorId="471A59BF" id="Text Box 15" o:spid="_x0000_s1029" type="#_x0000_t202" style="position:absolute;left:0;text-align:left;margin-left:0;margin-top:115.45pt;width:231.6pt;height:41.1pt;z-index:251665408;visibility:visible;mso-wrap-style:square;mso-width-percent:0;mso-height-percent:0;mso-wrap-distance-left:9pt;mso-wrap-distance-top:0;mso-wrap-distance-right:9pt;mso-wrap-distance-bottom:0;mso-position-horizontal:left;mso-position-horizontal-relative:margin;mso-position-vertical:absolute;mso-position-vertical-relative:text;mso-width-percent:0;mso-height-percent:0;mso-width-relative:margin;mso-height-relative:margin;v-text-anchor:top" o:gfxdata="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" stroked="f">
-                <v:textbox inset="0,0,0,0">
-                  <w:txbxContent>
-                    <w:p>
-                      <w:pPr>
-                        <w:pStyle w:val="FootnoteText"/>
-                        <w:ind w:firstLine="0"/>
-                      </w:pPr>
-                      <w:r>
-                        <w:t xml:space="preserve">Fig. </w:t>
-                      </w:r>
-                      <w:r>
-                        <w:t>2</w:t>
-                      </w:r>
-                      <w:r>
-                        <w:t xml:space="preserve">.  Collected Gamma Spectrum for </w:t>
-                      </w:r>
-                      <w:r>
-                        <w:t>Na-22</w:t>
-                      </w:r>
-                      <w:r>
-                        <w:t xml:space="preserve"> Photopeak.  </w:t>
-                      </w:r>
-                    </w:p>
-                    <w:p>
-                      <w:pPr>
-                        <w:pStyle w:val="Caption"/>
-                        <w:rPr>
-                          <w:noProof/>
-                          <w:sz w:val="20"/>
-                          <w:szCs w:val="20"/>
-                        </w:rPr>
-                      </w:pPr>
-                    </w:p>
-                  </w:txbxContent>
-                </v:textbox>
-                <w10:wrap type="topAndBottom" anchorx="margin"/>
-              </v:shape>
-            </w:pict>
-          </mc:Fallback>
-        </mc:AlternateContent>
-      </w:r>
       <w:r>
         <w:t xml:space="preserve">The data fit for the MCNP FWHM has a sum of least squares of </w:t>
       </w:r>
@@ -2112,161 +1761,25 @@
     </w:p>
     <w:p>
       <w:pPr>
-        <w:pStyle w:val="Text"/>
-      </w:pPr>
-    </w:p>
-    <w:p>
-      <w:pPr>
-        <w:pStyle w:val="Text"/>
-      </w:pPr>
-      <w:bookmarkStart w:id="2" w:name="_GoBack"/>
-      <w:bookmarkEnd w:id="2"/>
-    </w:p>
-    <w:p>
-      <w:pPr>
-        <w:pStyle w:val="Text"/>
-      </w:pPr>
-      <w:r>
-        <w:rPr>
-          <w:noProof/>
-        </w:rPr>
-        <w:lastRenderedPageBreak/>
-        <mc:AlternateContent>
-          <mc:Choice Requires="wps">
-            <w:drawing>
-              <wp:anchor distT="0" distB="0" distL="114300" distR="114300" simplePos="0" relativeHeight="251683840" behindDoc="0" locked="0" layoutInCell="1" allowOverlap="1" wp14:anchorId="72E6824B" wp14:editId="201C6E58">
-                <wp:simplePos x="0" y="0"/>
-                <wp:positionH relativeFrom="margin">
-                  <wp:posOffset>26035</wp:posOffset>
-                </wp:positionH>
-                <wp:positionV relativeFrom="paragraph">
-                  <wp:posOffset>2200910</wp:posOffset>
-                </wp:positionV>
-                <wp:extent cx="3200400" cy="304800"/>
-                <wp:effectExtent l="0" t="0" r="0" b="0"/>
-                <wp:wrapTopAndBottom/>
-                <wp:docPr id="5" name="Text Box 5"/>
-                <wp:cNvGraphicFramePr/>
-                <a:graphic xmlns:a="http://schemas.openxmlformats.org/drawingml/2006/main">
-                  <a:graphicData uri="http://schemas.microsoft.com/office/word/2010/wordprocessingShape">
-                    <wps:wsp>
-                      <wps:cNvSpPr txBox="1"/>
-                      <wps:spPr>
-                        <a:xfrm>
-                          <a:off x="0" y="0"/>
-                          <a:ext cx="3200400" cy="304800"/>
-                        </a:xfrm>
-                        <a:prstGeom prst="rect">
-                          <a:avLst/>
-                        </a:prstGeom>
-                        <a:solidFill>
-                          <a:prstClr val="white"/>
-                        </a:solidFill>
-                        <a:ln>
-                          <a:noFill/>
-                        </a:ln>
-                      </wps:spPr>
-                      <wps:txbx>
-                        <w:txbxContent>
-                          <w:p>
-                            <w:pPr>
-                              <w:pStyle w:val="FootnoteText"/>
-                              <w:ind w:firstLine="0"/>
-                            </w:pPr>
-                            <w:r>
-                              <w:t xml:space="preserve">Fig. 5. MCNP5 Gaussian Broadening Term. The values for a, b, and c are 0.0308, 0.05224, and 0.8186, respectively. </w:t>
-                            </w:r>
-                          </w:p>
-                          <w:p>
-                            <w:pPr>
-                              <w:pStyle w:val="Caption"/>
-                              <w:rPr>
-                                <w:noProof/>
-                                <w:sz w:val="20"/>
-                                <w:szCs w:val="20"/>
-                              </w:rPr>
-                            </w:pPr>
-                          </w:p>
-                        </w:txbxContent>
-                      </wps:txbx>
-                      <wps:bodyPr rot="0" spcFirstLastPara="0" vertOverflow="overflow" horzOverflow="overflow" vert="horz" wrap="square" lIns="0" tIns="0" rIns="0" bIns="0" numCol="1" spcCol="0" rtlCol="0" fromWordArt="0" anchor="t" anchorCtr="0" forceAA="0" compatLnSpc="1">
-                        <a:prstTxWarp prst="textNoShape">
-                          <a:avLst/>
-                        </a:prstTxWarp>
-                        <a:noAutofit/>
-                      </wps:bodyPr>
-                    </wps:wsp>
-                  </a:graphicData>
-                </a:graphic>
-                <wp14:sizeRelH relativeFrom="margin">
-                  <wp14:pctWidth>0</wp14:pctWidth>
-                </wp14:sizeRelH>
-                <wp14:sizeRelV relativeFrom="margin">
-                  <wp14:pctHeight>0</wp14:pctHeight>
-                </wp14:sizeRelV>
-              </wp:anchor>
-            </w:drawing>
-          </mc:Choice>
-          <mc:Fallback>
-            <w:pict>
-              <v:shape w14:anchorId="72E6824B" id="Text Box 5" o:spid="_x0000_s1030" type="#_x0000_t202" style="position:absolute;left:0;text-align:left;margin-left:2.05pt;margin-top:173.3pt;width:252pt;height:24pt;z-index:251683840;visibility:visible;mso-wrap-style:square;mso-width-percent:0;mso-height-percent:0;mso-wrap-distance-left:9pt;mso-wrap-distance-top:0;mso-wrap-distance-right:9pt;mso-wrap-distance-bottom:0;mso-position-horizontal:absolute;mso-position-horizontal-relative:margin;mso-position-vertical:absolute;mso-position-vertical-relative:text;mso-width-percent:0;mso-height-percent:0;mso-width-relative:margin;mso-height-relative:margin;v-text-anchor:top" o:gfxdata="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" stroked="f">
-                <v:textbox inset="0,0,0,0">
-                  <w:txbxContent>
-                    <w:p>
-                      <w:pPr>
-                        <w:pStyle w:val="FootnoteText"/>
-                        <w:ind w:firstLine="0"/>
-                      </w:pPr>
-                      <w:r>
-                        <w:t xml:space="preserve">Fig. 5. MCNP5 Gaussian Broadening Term. The values for a, b, and c are 0.0308, 0.05224, and 0.8186, respectively. </w:t>
-                      </w:r>
-                    </w:p>
-                    <w:p>
-                      <w:pPr>
-                        <w:pStyle w:val="Caption"/>
-                        <w:rPr>
-                          <w:noProof/>
-                          <w:sz w:val="20"/>
-                          <w:szCs w:val="20"/>
-                        </w:rPr>
-                      </w:pPr>
-                    </w:p>
-                  </w:txbxContent>
-                </v:textbox>
-                <w10:wrap type="topAndBottom" anchorx="margin"/>
-              </v:shape>
-            </w:pict>
-          </mc:Fallback>
-        </mc:AlternateContent>
-      </w:r>
+        <w:pStyle w:val="FootnoteText"/>
+        <w:ind w:firstLine="0"/>
+      </w:pPr>
       <w:r>
         <w:rPr>
           <w:noProof/>
         </w:rPr>
         <w:drawing>
-          <wp:anchor distT="0" distB="0" distL="114300" distR="114300" simplePos="0" relativeHeight="251689984" behindDoc="0" locked="0" layoutInCell="1" allowOverlap="1" wp14:anchorId="7910FC08" wp14:editId="1BA1C149">
-            <wp:simplePos x="0" y="0"/>
-            <wp:positionH relativeFrom="column">
-              <wp:posOffset>0</wp:posOffset>
-            </wp:positionH>
-            <wp:positionV relativeFrom="paragraph">
-              <wp:posOffset>151765</wp:posOffset>
-            </wp:positionV>
-            <wp:extent cx="3200400" cy="2023110"/>
+          <wp:inline distT="0" distB="0" distL="0" distR="0" wp14:anchorId="40B8FD3C" wp14:editId="13D7B9E5">
+            <wp:extent cx="3200400" cy="2311879"/>
             <wp:effectExtent l="0" t="0" r="0" b="0"/>
-            <wp:wrapSquare wrapText="bothSides"/>
             <wp:docPr id="3" name="Picture 3"/>
-            <wp:cNvGraphicFramePr>
-              <a:graphicFrameLocks xmlns:a="http://schemas.openxmlformats.org/drawingml/2006/main" noChangeAspect="1"/>
-            </wp:cNvGraphicFramePr>
+            <wp:cNvGraphicFramePr/>
             <a:graphic xmlns:a="http://schemas.openxmlformats.org/drawingml/2006/main">
               <a:graphicData uri="http://schemas.openxmlformats.org/drawingml/2006/picture">
                 <pic:pic xmlns:pic="http://schemas.openxmlformats.org/drawingml/2006/picture">
                   <pic:nvPicPr>
-                    <pic:cNvPr id="0" name="Picture 3"/>
-                    <pic:cNvPicPr>
-                      <a:picLocks noChangeAspect="1" noChangeArrowheads="1"/>
-                    </pic:cNvPicPr>
+                    <pic:cNvPr id="3" name="Picture 3"/>
+                    <pic:cNvPicPr/>
                   </pic:nvPicPr>
                   <pic:blipFill>
                     <a:blip r:embed="rId12">
@@ -2284,7 +1797,7 @@
                   <pic:spPr bwMode="auto">
                     <a:xfrm>
                       <a:off x="0" y="0"/>
-                      <a:ext cx="3200400" cy="2023110"/>
+                      <a:ext cx="3224866" cy="2329553"/>
                     </a:xfrm>
                     <a:prstGeom prst="rect">
                       <a:avLst/>
@@ -2297,15 +1810,34 @@
                 </pic:pic>
               </a:graphicData>
             </a:graphic>
-            <wp14:sizeRelH relativeFrom="page">
-              <wp14:pctWidth>0</wp14:pctWidth>
-            </wp14:sizeRelH>
-            <wp14:sizeRelV relativeFrom="page">
-              <wp14:pctHeight>0</wp14:pctHeight>
-            </wp14:sizeRelV>
-          </wp:anchor>
+          </wp:inline>
         </w:drawing>
       </w:r>
+    </w:p>
+    <w:p>
+      <w:pPr>
+        <w:pStyle w:val="FootnoteText"/>
+        <w:ind w:firstLine="0"/>
+      </w:pPr>
+      <w:r>
+        <w:t xml:space="preserve">Fig. 5. MCNP5 Gaussian Broadening Term. The values for a, b, and c are 0.0308, 0.05224, and 0.8186, respectively. </w:t>
+      </w:r>
+    </w:p>
+    <w:p>
+      <w:pPr>
+        <w:pStyle w:val="Text"/>
+        <w:jc w:val="center"/>
+      </w:pPr>
+    </w:p>
+    <w:p>
+      <w:pPr>
+        <w:pStyle w:val="Text"/>
+      </w:pPr>
+    </w:p>
+    <w:p>
+      <w:pPr>
+        <w:pStyle w:val="Text"/>
+      </w:pPr>
     </w:p>
     <w:tbl>
       <w:tblPr>
@@ -2748,6 +2280,104 @@
           <w:szCs w:val="20"/>
         </w:rPr>
       </w:pPr>
+      <w:r>
+        <w:rPr>
+          <w:noProof/>
+        </w:rPr>
+        <mc:AlternateContent>
+          <mc:Choice Requires="wps">
+            <w:drawing>
+              <wp:anchor distT="0" distB="0" distL="114300" distR="114300" simplePos="0" relativeHeight="251683840" behindDoc="0" locked="0" layoutInCell="1" allowOverlap="1" wp14:anchorId="72E6824B" wp14:editId="6B7C4F82">
+                <wp:simplePos x="0" y="0"/>
+                <wp:positionH relativeFrom="margin">
+                  <wp:posOffset>3564099</wp:posOffset>
+                </wp:positionH>
+                <wp:positionV relativeFrom="paragraph">
+                  <wp:posOffset>236411</wp:posOffset>
+                </wp:positionV>
+                <wp:extent cx="3200400" cy="2561590"/>
+                <wp:effectExtent l="0" t="0" r="0" b="0"/>
+                <wp:wrapTopAndBottom/>
+                <wp:docPr id="5" name="Text Box 5"/>
+                <wp:cNvGraphicFramePr/>
+                <a:graphic xmlns:a="http://schemas.openxmlformats.org/drawingml/2006/main">
+                  <a:graphicData uri="http://schemas.microsoft.com/office/word/2010/wordprocessingShape">
+                    <wps:wsp>
+                      <wps:cNvSpPr txBox="1"/>
+                      <wps:spPr>
+                        <a:xfrm>
+                          <a:off x="0" y="0"/>
+                          <a:ext cx="3200400" cy="2561590"/>
+                        </a:xfrm>
+                        <a:prstGeom prst="rect">
+                          <a:avLst/>
+                        </a:prstGeom>
+                        <a:solidFill>
+                          <a:prstClr val="white"/>
+                        </a:solidFill>
+                        <a:ln>
+                          <a:noFill/>
+                        </a:ln>
+                      </wps:spPr>
+                      <wps:txbx>
+                        <w:txbxContent>
+                          <w:p>
+                            <w:pPr>
+                              <w:pStyle w:val="Caption"/>
+                              <w:rPr>
+                                <w:noProof/>
+                                <w:sz w:val="20"/>
+                                <w:szCs w:val="20"/>
+                              </w:rPr>
+                            </w:pPr>
+                          </w:p>
+                        </w:txbxContent>
+                      </wps:txbx>
+                      <wps:bodyPr rot="0" spcFirstLastPara="0" vertOverflow="overflow" horzOverflow="overflow" vert="horz" wrap="square" lIns="0" tIns="0" rIns="0" bIns="0" numCol="1" spcCol="0" rtlCol="0" fromWordArt="0" anchor="t" anchorCtr="0" forceAA="0" compatLnSpc="1">
+                        <a:prstTxWarp prst="textNoShape">
+                          <a:avLst/>
+                        </a:prstTxWarp>
+                        <a:noAutofit/>
+                      </wps:bodyPr>
+                    </wps:wsp>
+                  </a:graphicData>
+                </a:graphic>
+                <wp14:sizeRelH relativeFrom="margin">
+                  <wp14:pctWidth>0</wp14:pctWidth>
+                </wp14:sizeRelH>
+                <wp14:sizeRelV relativeFrom="margin">
+                  <wp14:pctHeight>0</wp14:pctHeight>
+                </wp14:sizeRelV>
+              </wp:anchor>
+            </w:drawing>
+          </mc:Choice>
+          <mc:Fallback>
+            <w:pict>
+              <v:shapetype w14:anchorId="72E6824B" id="_x0000_t202" coordsize="21600,21600" o:spt="202" path="m,l,21600r21600,l21600,xe">
+                <v:stroke joinstyle="miter"/>
+                <v:path gradientshapeok="t" o:connecttype="rect"/>
+              </v:shapetype>
+              <v:shape id="Text Box 5" o:spid="_x0000_s1026" type="#_x0000_t202" style="position:absolute;left:0;text-align:left;margin-left:280.65pt;margin-top:18.6pt;width:252pt;height:201.7pt;z-index:251683840;visibility:visible;mso-wrap-style:square;mso-width-percent:0;mso-height-percent:0;mso-wrap-distance-left:9pt;mso-wrap-distance-top:0;mso-wrap-distance-right:9pt;mso-wrap-distance-bottom:0;mso-position-horizontal:absolute;mso-position-horizontal-relative:margin;mso-position-vertical:absolute;mso-position-vertical-relative:text;mso-width-percent:0;mso-height-percent:0;mso-width-relative:margin;mso-height-relative:margin;v-text-anchor:top" o:gfxdata="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" stroked="f">
+                <v:textbox inset="0,0,0,0">
+                  <w:txbxContent>
+                    <w:p>
+                      <w:pPr>
+                        <w:pStyle w:val="Caption"/>
+                        <w:rPr>
+                          <w:noProof/>
+                          <w:sz w:val="20"/>
+                          <w:szCs w:val="20"/>
+                        </w:rPr>
+                      </w:pPr>
+                    </w:p>
+                  </w:txbxContent>
+                </v:textbox>
+                <w10:wrap type="topAndBottom" anchorx="margin"/>
+              </v:shape>
+            </w:pict>
+          </mc:Fallback>
+        </mc:AlternateContent>
+      </w:r>
     </w:p>
     <w:p>
       <w:pPr>
@@ -2784,6 +2414,118 @@
           <w:szCs w:val="20"/>
         </w:rPr>
       </w:pPr>
+      <w:r>
+        <w:rPr>
+          <w:noProof/>
+        </w:rPr>
+        <mc:AlternateContent>
+          <mc:Choice Requires="wps">
+            <w:drawing>
+              <wp:anchor distT="0" distB="0" distL="114300" distR="114300" simplePos="0" relativeHeight="251671552" behindDoc="0" locked="0" layoutInCell="1" allowOverlap="1" wp14:anchorId="3F001529" wp14:editId="1FB8DC87">
+                <wp:simplePos x="0" y="0"/>
+                <wp:positionH relativeFrom="column">
+                  <wp:posOffset>3476757</wp:posOffset>
+                </wp:positionH>
+                <wp:positionV relativeFrom="paragraph">
+                  <wp:posOffset>158678</wp:posOffset>
+                </wp:positionV>
+                <wp:extent cx="2941320" cy="2379980"/>
+                <wp:effectExtent l="0" t="0" r="0" b="1270"/>
+                <wp:wrapTopAndBottom/>
+                <wp:docPr id="16" name="Text Box 16"/>
+                <wp:cNvGraphicFramePr/>
+                <a:graphic xmlns:a="http://schemas.openxmlformats.org/drawingml/2006/main">
+                  <a:graphicData uri="http://schemas.microsoft.com/office/word/2010/wordprocessingShape">
+                    <wps:wsp>
+                      <wps:cNvSpPr txBox="1"/>
+                      <wps:spPr>
+                        <a:xfrm>
+                          <a:off x="0" y="0"/>
+                          <a:ext cx="2941320" cy="2379980"/>
+                        </a:xfrm>
+                        <a:prstGeom prst="rect">
+                          <a:avLst/>
+                        </a:prstGeom>
+                        <a:solidFill>
+                          <a:prstClr val="white"/>
+                        </a:solidFill>
+                        <a:ln>
+                          <a:noFill/>
+                        </a:ln>
+                      </wps:spPr>
+                      <wps:txbx>
+                        <w:txbxContent>
+                          <w:p>
+                            <w:pPr>
+                              <w:pStyle w:val="FootnoteText"/>
+                              <w:ind w:firstLine="0"/>
+                              <w:rPr>
+                                <w:noProof/>
+                              </w:rPr>
+                            </w:pPr>
+                          </w:p>
+                          <w:p>
+                            <w:pPr>
+                              <w:pStyle w:val="Caption"/>
+                              <w:rPr>
+                                <w:noProof/>
+                                <w:sz w:val="20"/>
+                                <w:szCs w:val="20"/>
+                              </w:rPr>
+                            </w:pPr>
+                          </w:p>
+                        </w:txbxContent>
+                      </wps:txbx>
+                      <wps:bodyPr rot="0" spcFirstLastPara="0" vertOverflow="overflow" horzOverflow="overflow" vert="horz" wrap="square" lIns="0" tIns="0" rIns="0" bIns="0" numCol="1" spcCol="0" rtlCol="0" fromWordArt="0" anchor="t" anchorCtr="0" forceAA="0" compatLnSpc="1">
+                        <a:prstTxWarp prst="textNoShape">
+                          <a:avLst/>
+                        </a:prstTxWarp>
+                        <a:noAutofit/>
+                      </wps:bodyPr>
+                    </wps:wsp>
+                  </a:graphicData>
+                </a:graphic>
+                <wp14:sizeRelH relativeFrom="margin">
+                  <wp14:pctWidth>0</wp14:pctWidth>
+                </wp14:sizeRelH>
+                <wp14:sizeRelV relativeFrom="margin">
+                  <wp14:pctHeight>0</wp14:pctHeight>
+                </wp14:sizeRelV>
+              </wp:anchor>
+            </w:drawing>
+          </mc:Choice>
+          <mc:Fallback>
+            <w:pict>
+              <v:shape w14:anchorId="3F001529" id="Text Box 16" o:spid="_x0000_s1027" type="#_x0000_t202" style="position:absolute;left:0;text-align:left;margin-left:273.75pt;margin-top:12.5pt;width:231.6pt;height:187.4pt;z-index:251671552;visibility:visible;mso-wrap-style:square;mso-width-percent:0;mso-height-percent:0;mso-wrap-distance-left:9pt;mso-wrap-distance-top:0;mso-wrap-distance-right:9pt;mso-wrap-distance-bottom:0;mso-position-horizontal:absolute;mso-position-horizontal-relative:text;mso-position-vertical:absolute;mso-position-vertical-relative:text;mso-width-percent:0;mso-height-percent:0;mso-width-relative:margin;mso-height-relative:margin;v-text-anchor:top" o:gfxdata="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" stroked="f">
+                <v:textbox inset="0,0,0,0">
+                  <w:txbxContent>
+                    <w:p>
+                      <w:pPr>
+                        <w:pStyle w:val="FootnoteText"/>
+                        <w:ind w:firstLine="0"/>
+                        <w:rPr>
+                          <w:noProof/>
+                        </w:rPr>
+                      </w:pPr>
+                    </w:p>
+                    <w:p>
+                      <w:pPr>
+                        <w:pStyle w:val="Caption"/>
+                        <w:rPr>
+                          <w:noProof/>
+                          <w:sz w:val="20"/>
+                          <w:szCs w:val="20"/>
+                        </w:rPr>
+                      </w:pPr>
+                    </w:p>
+                  </w:txbxContent>
+                </v:textbox>
+                <w10:wrap type="topAndBottom"/>
+              </v:shape>
+            </w:pict>
+          </mc:Fallback>
+        </mc:AlternateContent>
+      </w:r>
     </w:p>
     <w:p>
       <w:pPr>
@@ -2842,7 +2584,7 @@
 </file>
 
 <file path=word/endnotes.xml><?xml version="1.0" encoding="utf-8"?>
-<w:endnotes xmlns:wpc="http://schemas.microsoft.com/office/word/2010/wordprocessingCanvas" xmlns:cx="http://schemas.microsoft.com/office/drawing/2014/chartex" xmlns:cx1="http://schemas.microsoft.com/office/drawing/2015/9/8/chartex" xmlns:cx2="http://schemas.microsoft.com/office/drawing/2015/10/21/chartex" xmlns:cx3="http://schemas.microsoft.com/office/drawing/2016/5/9/chartex" xmlns:cx4="http://schemas.microsoft.com/office/drawing/2016/5/10/chartex" xmlns:cx5="http://schemas.microsoft.com/office/drawing/2016/5/11/chartex" xmlns:cx6="http://schemas.microsoft.com/office/drawing/2016/5/12/chartex" xmlns:cx7="http://schemas.microsoft.com/office/drawing/2016/5/13/chartex" xmlns:cx8="http://schemas.microsoft.com/office/drawing/2016/5/14/chartex" xmlns:mc="http://schemas.openxmlformats.org/markup-compatibility/2006" xmlns:aink="http://schemas.microsoft.com/office/drawing/2016/ink" xmlns:am3d="http://schemas.microsoft.com/office/drawing/2017/model3d" xmlns:o="urn:schemas-microsoft-com:office:office" xmlns:r="http://schemas.openxmlformats.org/officeDocument/2006/relationships" xmlns:m="http://schemas.openxmlformats.org/officeDocument/2006/math" xmlns:v="urn:schemas-microsoft-com:vml" xmlns:wp14="http://schemas.microsoft.com/office/word/2010/wordprocessingDrawing" xmlns:wp="http://schemas.openxmlformats.org/drawingml/2006/wordprocessingDrawing" xmlns:w10="urn:schemas-microsoft-com:office:word" xmlns:w="http://schemas.openxmlformats.org/wordprocessingml/2006/main" xmlns:w14="http://schemas.microsoft.com/office/word/2010/wordml" xmlns:w15="http://schemas.microsoft.com/office/word/2012/wordml" xmlns:w16cid="http://schemas.microsoft.com/office/word/2016/wordml/cid" xmlns:w16se="http://schemas.microsoft.com/office/word/2015/wordml/symex" xmlns:wpg="http://schemas.microsoft.com/office/word/2010/wordprocessingGroup" xmlns:wpi="http://schemas.microsoft.com/office/word/2010/wordprocessingInk" xmlns:wne="http://schemas.microsoft.com/office/word/2006/wordml" xmlns:wps="http://schemas.microsoft.com/office/word/2010/wordprocessingShape" mc:Ignorable="w14 w15 w16se w16cid wp14">
+<w:endnotes xmlns:wpc="http://schemas.microsoft.com/office/word/2010/wordprocessingCanvas" xmlns:mc="http://schemas.openxmlformats.org/markup-compatibility/2006" xmlns:o="urn:schemas-microsoft-com:office:office" xmlns:r="http://schemas.openxmlformats.org/officeDocument/2006/relationships" xmlns:m="http://schemas.openxmlformats.org/officeDocument/2006/math" xmlns:v="urn:schemas-microsoft-com:vml" xmlns:wp14="http://schemas.microsoft.com/office/word/2010/wordprocessingDrawing" xmlns:wp="http://schemas.openxmlformats.org/drawingml/2006/wordprocessingDrawing" xmlns:w10="urn:schemas-microsoft-com:office:word" xmlns:w="http://schemas.openxmlformats.org/wordprocessingml/2006/main" xmlns:w14="http://schemas.microsoft.com/office/word/2010/wordml" xmlns:w15="http://schemas.microsoft.com/office/word/2012/wordml" xmlns:wpg="http://schemas.microsoft.com/office/word/2010/wordprocessingGroup" xmlns:wpi="http://schemas.microsoft.com/office/word/2010/wordprocessingInk" xmlns:wne="http://schemas.microsoft.com/office/word/2006/wordml" xmlns:wps="http://schemas.microsoft.com/office/word/2010/wordprocessingShape" mc:Ignorable="w14 w15 wp14">
   <w:endnote w:type="separator" w:id="-1">
     <w:p>
       <w:r>
@@ -2861,7 +2603,7 @@
 </file>
 
 <file path=word/footnotes.xml><?xml version="1.0" encoding="utf-8"?>
-<w:footnotes xmlns:wpc="http://schemas.microsoft.com/office/word/2010/wordprocessingCanvas" xmlns:cx="http://schemas.microsoft.com/office/drawing/2014/chartex" xmlns:cx1="http://schemas.microsoft.com/office/drawing/2015/9/8/chartex" xmlns:cx2="http://schemas.microsoft.com/office/drawing/2015/10/21/chartex" xmlns:cx3="http://schemas.microsoft.com/office/drawing/2016/5/9/chartex" xmlns:cx4="http://schemas.microsoft.com/office/drawing/2016/5/10/chartex" xmlns:cx5="http://schemas.microsoft.com/office/drawing/2016/5/11/chartex" xmlns:cx6="http://schemas.microsoft.com/office/drawing/2016/5/12/chartex" xmlns:cx7="http://schemas.microsoft.com/office/drawing/2016/5/13/chartex" xmlns:cx8="http://schemas.microsoft.com/office/drawing/2016/5/14/chartex" xmlns:mc="http://schemas.openxmlformats.org/markup-compatibility/2006" xmlns:aink="http://schemas.microsoft.com/office/drawing/2016/ink" xmlns:am3d="http://schemas.microsoft.com/office/drawing/2017/model3d" xmlns:o="urn:schemas-microsoft-com:office:office" xmlns:r="http://schemas.openxmlformats.org/officeDocument/2006/relationships" xmlns:m="http://schemas.openxmlformats.org/officeDocument/2006/math" xmlns:v="urn:schemas-microsoft-com:vml" xmlns:wp14="http://schemas.microsoft.com/office/word/2010/wordprocessingDrawing" xmlns:wp="http://schemas.openxmlformats.org/drawingml/2006/wordprocessingDrawing" xmlns:w10="urn:schemas-microsoft-com:office:word" xmlns:w="http://schemas.openxmlformats.org/wordprocessingml/2006/main" xmlns:w14="http://schemas.microsoft.com/office/word/2010/wordml" xmlns:w15="http://schemas.microsoft.com/office/word/2012/wordml" xmlns:w16cid="http://schemas.microsoft.com/office/word/2016/wordml/cid" xmlns:w16se="http://schemas.microsoft.com/office/word/2015/wordml/symex" xmlns:wpg="http://schemas.microsoft.com/office/word/2010/wordprocessingGroup" xmlns:wpi="http://schemas.microsoft.com/office/word/2010/wordprocessingInk" xmlns:wne="http://schemas.microsoft.com/office/word/2006/wordml" xmlns:wps="http://schemas.microsoft.com/office/word/2010/wordprocessingShape" mc:Ignorable="w14 w15 w16se w16cid wp14">
+<w:footnotes xmlns:wpc="http://schemas.microsoft.com/office/word/2010/wordprocessingCanvas" xmlns:mc="http://schemas.openxmlformats.org/markup-compatibility/2006" xmlns:o="urn:schemas-microsoft-com:office:office" xmlns:r="http://schemas.openxmlformats.org/officeDocument/2006/relationships" xmlns:m="http://schemas.openxmlformats.org/officeDocument/2006/math" xmlns:v="urn:schemas-microsoft-com:vml" xmlns:wp14="http://schemas.microsoft.com/office/word/2010/wordprocessingDrawing" xmlns:wp="http://schemas.openxmlformats.org/drawingml/2006/wordprocessingDrawing" xmlns:w10="urn:schemas-microsoft-com:office:word" xmlns:w="http://schemas.openxmlformats.org/wordprocessingml/2006/main" xmlns:w14="http://schemas.microsoft.com/office/word/2010/wordml" xmlns:w15="http://schemas.microsoft.com/office/word/2012/wordml" xmlns:wpg="http://schemas.microsoft.com/office/word/2010/wordprocessingGroup" xmlns:wpi="http://schemas.microsoft.com/office/word/2010/wordprocessingInk" xmlns:wne="http://schemas.microsoft.com/office/word/2006/wordml" xmlns:wps="http://schemas.microsoft.com/office/word/2010/wordprocessingShape" mc:Ignorable="w14 w15 wp14">
   <w:footnote w:type="separator" w:id="-1">
     <w:p/>
   </w:footnote>
@@ -2886,7 +2628,7 @@
 </file>
 
 <file path=word/header1.xml><?xml version="1.0" encoding="utf-8"?>
-<w:hdr xmlns:wpc="http://schemas.microsoft.com/office/word/2010/wordprocessingCanvas" xmlns:cx="http://schemas.microsoft.com/office/drawing/2014/chartex" xmlns:cx1="http://schemas.microsoft.com/office/drawing/2015/9/8/chartex" xmlns:cx2="http://schemas.microsoft.com/office/drawing/2015/10/21/chartex" xmlns:cx3="http://schemas.microsoft.com/office/drawing/2016/5/9/chartex" xmlns:cx4="http://schemas.microsoft.com/office/drawing/2016/5/10/chartex" xmlns:cx5="http://schemas.microsoft.com/office/drawing/2016/5/11/chartex" xmlns:cx6="http://schemas.microsoft.com/office/drawing/2016/5/12/chartex" xmlns:cx7="http://schemas.microsoft.com/office/drawing/2016/5/13/chartex" xmlns:cx8="http://schemas.microsoft.com/office/drawing/2016/5/14/chartex" xmlns:mc="http://schemas.openxmlformats.org/markup-compatibility/2006" xmlns:aink="http://schemas.microsoft.com/office/drawing/2016/ink" xmlns:am3d="http://schemas.microsoft.com/office/drawing/2017/model3d" xmlns:o="urn:schemas-microsoft-com:office:office" xmlns:r="http://schemas.openxmlformats.org/officeDocument/2006/relationships" xmlns:m="http://schemas.openxmlformats.org/officeDocument/2006/math" xmlns:v="urn:schemas-microsoft-com:vml" xmlns:wp14="http://schemas.microsoft.com/office/word/2010/wordprocessingDrawing" xmlns:wp="http://schemas.openxmlformats.org/drawingml/2006/wordprocessingDrawing" xmlns:w10="urn:schemas-microsoft-com:office:word" xmlns:w="http://schemas.openxmlformats.org/wordprocessingml/2006/main" xmlns:w14="http://schemas.microsoft.com/office/word/2010/wordml" xmlns:w15="http://schemas.microsoft.com/office/word/2012/wordml" xmlns:w16cid="http://schemas.microsoft.com/office/word/2016/wordml/cid" xmlns:w16se="http://schemas.microsoft.com/office/word/2015/wordml/symex" xmlns:wpg="http://schemas.microsoft.com/office/word/2010/wordprocessingGroup" xmlns:wpi="http://schemas.microsoft.com/office/word/2010/wordprocessingInk" xmlns:wne="http://schemas.microsoft.com/office/word/2006/wordml" xmlns:wps="http://schemas.microsoft.com/office/word/2010/wordprocessingShape" mc:Ignorable="w14 w15 w16se w16cid wp14">
+<w:hdr xmlns:wpc="http://schemas.microsoft.com/office/word/2010/wordprocessingCanvas" xmlns:mc="http://schemas.openxmlformats.org/markup-compatibility/2006" xmlns:o="urn:schemas-microsoft-com:office:office" xmlns:r="http://schemas.openxmlformats.org/officeDocument/2006/relationships" xmlns:m="http://schemas.openxmlformats.org/officeDocument/2006/math" xmlns:v="urn:schemas-microsoft-com:vml" xmlns:wp14="http://schemas.microsoft.com/office/word/2010/wordprocessingDrawing" xmlns:wp="http://schemas.openxmlformats.org/drawingml/2006/wordprocessingDrawing" xmlns:w10="urn:schemas-microsoft-com:office:word" xmlns:w="http://schemas.openxmlformats.org/wordprocessingml/2006/main" xmlns:w14="http://schemas.microsoft.com/office/word/2010/wordml" xmlns:w15="http://schemas.microsoft.com/office/word/2012/wordml" xmlns:wpg="http://schemas.microsoft.com/office/word/2010/wordprocessingGroup" xmlns:wpi="http://schemas.microsoft.com/office/word/2010/wordprocessingInk" xmlns:wne="http://schemas.microsoft.com/office/word/2006/wordml" xmlns:wps="http://schemas.microsoft.com/office/word/2010/wordprocessingShape" mc:Ignorable="w14 w15 wp14">
   <w:p>
     <w:pPr>
       <w:framePr w:wrap="auto" w:vAnchor="text" w:hAnchor="margin" w:xAlign="right" w:y="1"/>
@@ -2904,7 +2646,7 @@
       <w:rPr>
         <w:noProof/>
       </w:rPr>
-      <w:t>3</w:t>
+      <w:t>1</w:t>
     </w:r>
     <w:r>
       <w:fldChar w:fldCharType="end"/>
@@ -2927,7 +2669,7 @@
 </file>
 
 <file path=word/numbering.xml><?xml version="1.0" encoding="utf-8"?>
-<w:numbering xmlns:wpc="http://schemas.microsoft.com/office/word/2010/wordprocessingCanvas" xmlns:cx="http://schemas.microsoft.com/office/drawing/2014/chartex" xmlns:cx1="http://schemas.microsoft.com/office/drawing/2015/9/8/chartex" xmlns:cx2="http://schemas.microsoft.com/office/drawing/2015/10/21/chartex" xmlns:cx3="http://schemas.microsoft.com/office/drawing/2016/5/9/chartex" xmlns:cx4="http://schemas.microsoft.com/office/drawing/2016/5/10/chartex" xmlns:cx5="http://schemas.microsoft.com/office/drawing/2016/5/11/chartex" xmlns:cx6="http://schemas.microsoft.com/office/drawing/2016/5/12/chartex" xmlns:cx7="http://schemas.microsoft.com/office/drawing/2016/5/13/chartex" xmlns:cx8="http://schemas.microsoft.com/office/drawing/2016/5/14/chartex" xmlns:mc="http://schemas.openxmlformats.org/markup-compatibility/2006" xmlns:aink="http://schemas.microsoft.com/office/drawing/2016/ink" xmlns:am3d="http://schemas.microsoft.com/office/drawing/2017/model3d" xmlns:o="urn:schemas-microsoft-com:office:office" xmlns:r="http://schemas.openxmlformats.org/officeDocument/2006/relationships" xmlns:m="http://schemas.openxmlformats.org/officeDocument/2006/math" xmlns:v="urn:schemas-microsoft-com:vml" xmlns:wp14="http://schemas.microsoft.com/office/word/2010/wordprocessingDrawing" xmlns:wp="http://schemas.openxmlformats.org/drawingml/2006/wordprocessingDrawing" xmlns:w10="urn:schemas-microsoft-com:office:word" xmlns:w="http://schemas.openxmlformats.org/wordprocessingml/2006/main" xmlns:w14="http://schemas.microsoft.com/office/word/2010/wordml" xmlns:w15="http://schemas.microsoft.com/office/word/2012/wordml" xmlns:w16cid="http://schemas.microsoft.com/office/word/2016/wordml/cid" xmlns:w16se="http://schemas.microsoft.com/office/word/2015/wordml/symex" xmlns:wpg="http://schemas.microsoft.com/office/word/2010/wordprocessingGroup" xmlns:wpi="http://schemas.microsoft.com/office/word/2010/wordprocessingInk" xmlns:wne="http://schemas.microsoft.com/office/word/2006/wordml" xmlns:wps="http://schemas.microsoft.com/office/word/2010/wordprocessingShape" mc:Ignorable="w14 w15 w16se w16cid wp14">
+<w:numbering xmlns:wpc="http://schemas.microsoft.com/office/word/2010/wordprocessingCanvas" xmlns:mc="http://schemas.openxmlformats.org/markup-compatibility/2006" xmlns:o="urn:schemas-microsoft-com:office:office" xmlns:r="http://schemas.openxmlformats.org/officeDocument/2006/relationships" xmlns:m="http://schemas.openxmlformats.org/officeDocument/2006/math" xmlns:v="urn:schemas-microsoft-com:vml" xmlns:wp14="http://schemas.microsoft.com/office/word/2010/wordprocessingDrawing" xmlns:wp="http://schemas.openxmlformats.org/drawingml/2006/wordprocessingDrawing" xmlns:w10="urn:schemas-microsoft-com:office:word" xmlns:w="http://schemas.openxmlformats.org/wordprocessingml/2006/main" xmlns:w14="http://schemas.microsoft.com/office/word/2010/wordml" xmlns:w15="http://schemas.microsoft.com/office/word/2012/wordml" xmlns:wpg="http://schemas.microsoft.com/office/word/2010/wordprocessingGroup" xmlns:wpi="http://schemas.microsoft.com/office/word/2010/wordprocessingInk" xmlns:wne="http://schemas.microsoft.com/office/word/2006/wordml" xmlns:wps="http://schemas.microsoft.com/office/word/2010/wordprocessingShape" mc:Ignorable="w14 w15 wp14">
   <w:abstractNum w:abstractNumId="0" w15:restartNumberingAfterBreak="0">
     <w:nsid w:val="FFFFFF1D"/>
     <w:multiLevelType w:val="multilevel"/>
@@ -4480,7 +4222,7 @@
 </file>
 
 <file path=word/styles.xml><?xml version="1.0" encoding="utf-8"?>
-<w:styles xmlns:mc="http://schemas.openxmlformats.org/markup-compatibility/2006" xmlns:r="http://schemas.openxmlformats.org/officeDocument/2006/relationships" xmlns:w="http://schemas.openxmlformats.org/wordprocessingml/2006/main" xmlns:w14="http://schemas.microsoft.com/office/word/2010/wordml" xmlns:w15="http://schemas.microsoft.com/office/word/2012/wordml" xmlns:w16cid="http://schemas.microsoft.com/office/word/2016/wordml/cid" xmlns:w16se="http://schemas.microsoft.com/office/word/2015/wordml/symex" mc:Ignorable="w14 w15 w16se w16cid">
+<w:styles xmlns:mc="http://schemas.openxmlformats.org/markup-compatibility/2006" xmlns:r="http://schemas.openxmlformats.org/officeDocument/2006/relationships" xmlns:w="http://schemas.openxmlformats.org/wordprocessingml/2006/main" xmlns:w14="http://schemas.microsoft.com/office/word/2010/wordml" xmlns:w15="http://schemas.microsoft.com/office/word/2012/wordml" mc:Ignorable="w14 w15">
   <w:docDefaults>
     <w:rPrDefault>
       <w:rPr>
@@ -4490,7 +4232,7 @@
     </w:rPrDefault>
     <w:pPrDefault/>
   </w:docDefaults>
-  <w:latentStyles w:defLockedState="0" w:defUIPriority="0" w:defSemiHidden="0" w:defUnhideWhenUsed="0" w:defQFormat="0" w:count="375">
+  <w:latentStyles w:defLockedState="0" w:defUIPriority="0" w:defSemiHidden="0" w:defUnhideWhenUsed="0" w:defQFormat="0" w:count="371">
     <w:lsdException w:name="Normal" w:qFormat="1"/>
     <w:lsdException w:name="heading 1" w:uiPriority="9" w:qFormat="1"/>
     <w:lsdException w:name="heading 2" w:uiPriority="9" w:qFormat="1"/>
@@ -4771,10 +4513,6 @@
     <w:lsdException w:name="List Table 5 Dark Accent 6" w:uiPriority="50"/>
     <w:lsdException w:name="List Table 6 Colorful Accent 6" w:uiPriority="51"/>
     <w:lsdException w:name="List Table 7 Colorful Accent 6" w:uiPriority="52"/>
-    <w:lsdException w:name="Mention" w:semiHidden="1" w:uiPriority="99" w:unhideWhenUsed="1"/>
-    <w:lsdException w:name="Smart Hyperlink" w:semiHidden="1" w:uiPriority="99" w:unhideWhenUsed="1"/>
-    <w:lsdException w:name="Hashtag" w:semiHidden="1" w:uiPriority="99" w:unhideWhenUsed="1"/>
-    <w:lsdException w:name="Unresolved Mention" w:semiHidden="1" w:uiPriority="99" w:unhideWhenUsed="1"/>
   </w:latentStyles>
   <w:style w:type="paragraph" w:default="1" w:styleId="Normal">
     <w:name w:val="Normal"/>
@@ -5863,7 +5601,7 @@
 </file>
 
 <file path=customXml/itemProps1.xml><?xml version="1.0" encoding="utf-8"?>
-<ds:datastoreItem xmlns:ds="http://schemas.openxmlformats.org/officeDocument/2006/customXml" ds:itemID="{A438423D-0B13-4B6A-8BBF-A55B6BFB2FE8}">
+<ds:datastoreItem xmlns:ds="http://schemas.openxmlformats.org/officeDocument/2006/customXml" ds:itemID="{38016E0E-608F-4556-BD0E-C19512752EB2}">
   <ds:schemaRefs>
     <ds:schemaRef ds:uri="http://schemas.openxmlformats.org/officeDocument/2006/bibliography"/>
   </ds:schemaRefs>

</xml_diff>